<commit_message>
Incorporated changes from origional repo.  Pull request was giving some issues
</commit_message>
<xml_diff>
--- a/Documents/instructions/Nest Developer - Nest Product.docx
+++ b/Documents/instructions/Nest Developer - Nest Product.docx
@@ -1,6 +1,6 @@
 
 <file path=word/document.xml><?xml version="1.0" encoding="utf-8"?>
-<w:document xmlns:wpc="http://schemas.microsoft.com/office/word/2010/wordprocessingCanvas" xmlns:mc="http://schemas.openxmlformats.org/markup-compatibility/2006" xmlns:o="urn:schemas-microsoft-com:office:office" xmlns:r="http://schemas.openxmlformats.org/officeDocument/2006/relationships" xmlns:m="http://schemas.openxmlformats.org/officeDocument/2006/math" xmlns:v="urn:schemas-microsoft-com:vml" xmlns:wp14="http://schemas.microsoft.com/office/word/2010/wordprocessingDrawing" xmlns:wp="http://schemas.openxmlformats.org/drawingml/2006/wordprocessingDrawing" xmlns:w10="urn:schemas-microsoft-com:office:word" xmlns:w="http://schemas.openxmlformats.org/wordprocessingml/2006/main" xmlns:w14="http://schemas.microsoft.com/office/word/2010/wordml" xmlns:w15="http://schemas.microsoft.com/office/word/2012/wordml" xmlns:wpg="http://schemas.microsoft.com/office/word/2010/wordprocessingGroup" xmlns:wpi="http://schemas.microsoft.com/office/word/2010/wordprocessingInk" xmlns:wne="http://schemas.microsoft.com/office/word/2006/wordml" xmlns:wps="http://schemas.microsoft.com/office/word/2010/wordprocessingShape" mc:Ignorable="w14 w15 wp14">
+<w:document xmlns:wpc="http://schemas.microsoft.com/office/word/2010/wordprocessingCanvas" xmlns:cx="http://schemas.microsoft.com/office/drawing/2014/chartex" xmlns:cx1="http://schemas.microsoft.com/office/drawing/2015/9/8/chartex" xmlns:cx2="http://schemas.microsoft.com/office/drawing/2015/10/21/chartex" xmlns:cx3="http://schemas.microsoft.com/office/drawing/2016/5/9/chartex" xmlns:cx4="http://schemas.microsoft.com/office/drawing/2016/5/10/chartex" xmlns:cx5="http://schemas.microsoft.com/office/drawing/2016/5/11/chartex" xmlns:cx6="http://schemas.microsoft.com/office/drawing/2016/5/12/chartex" xmlns:cx7="http://schemas.microsoft.com/office/drawing/2016/5/13/chartex" xmlns:cx8="http://schemas.microsoft.com/office/drawing/2016/5/14/chartex" xmlns:mc="http://schemas.openxmlformats.org/markup-compatibility/2006" xmlns:aink="http://schemas.microsoft.com/office/drawing/2016/ink" xmlns:am3d="http://schemas.microsoft.com/office/drawing/2017/model3d" xmlns:o="urn:schemas-microsoft-com:office:office" xmlns:r="http://schemas.openxmlformats.org/officeDocument/2006/relationships" xmlns:m="http://schemas.openxmlformats.org/officeDocument/2006/math" xmlns:v="urn:schemas-microsoft-com:vml" xmlns:wp14="http://schemas.microsoft.com/office/word/2010/wordprocessingDrawing" xmlns:wp="http://schemas.openxmlformats.org/drawingml/2006/wordprocessingDrawing" xmlns:w10="urn:schemas-microsoft-com:office:word" xmlns:w="http://schemas.openxmlformats.org/wordprocessingml/2006/main" xmlns:w14="http://schemas.microsoft.com/office/word/2010/wordml" xmlns:w15="http://schemas.microsoft.com/office/word/2012/wordml" xmlns:w16cid="http://schemas.microsoft.com/office/word/2016/wordml/cid" xmlns:w16se="http://schemas.microsoft.com/office/word/2015/wordml/symex" xmlns:wpg="http://schemas.microsoft.com/office/word/2010/wordprocessingGroup" xmlns:wpi="http://schemas.microsoft.com/office/word/2010/wordprocessingInk" xmlns:wne="http://schemas.microsoft.com/office/word/2006/wordml" xmlns:wps="http://schemas.microsoft.com/office/word/2010/wordprocessingShape" mc:Ignorable="w14 w15 w16se w16cid wp14">
   <w:body>
     <w:p>
       <w:pPr>
@@ -497,7 +497,7 @@
                 <w:noProof/>
                 <w:webHidden/>
               </w:rPr>
-              <w:t>6</w:t>
+              <w:t>7</w:t>
             </w:r>
             <w:r>
               <w:rPr>
@@ -567,7 +567,7 @@
                 <w:noProof/>
                 <w:webHidden/>
               </w:rPr>
-              <w:t>7</w:t>
+              <w:t>8</w:t>
             </w:r>
             <w:r>
               <w:rPr>
@@ -795,21 +795,19 @@
     </w:p>
     <w:p>
       <w:pPr>
-        <w:pStyle w:val="ListParagraph"/>
         <w:numPr>
           <w:ilvl w:val="0"/>
-          <w:numId w:val="6"/>
+          <w:numId w:val="1"/>
         </w:numPr>
         <w:spacing w:after="0" w:line="240" w:lineRule="auto"/>
-        <w:rPr>
-          <w:rFonts w:ascii="Arial" w:eastAsia="Times New Roman" w:hAnsi="Arial" w:cs="Arial"/>
-          <w:color w:val="000000"/>
-          <w:sz w:val="21"/>
-          <w:szCs w:val="21"/>
-        </w:rPr>
-      </w:pPr>
-      <w:bookmarkStart w:id="1" w:name="_GoBack"/>
-      <w:bookmarkEnd w:id="1"/>
+        <w:ind w:left="0"/>
+        <w:rPr>
+          <w:rFonts w:ascii="Arial" w:eastAsia="Times New Roman" w:hAnsi="Arial" w:cs="Arial"/>
+          <w:color w:val="000000"/>
+          <w:sz w:val="21"/>
+          <w:szCs w:val="21"/>
+        </w:rPr>
+      </w:pPr>
       <w:r>
         <w:rPr>
           <w:rFonts w:ascii="Arial" w:eastAsia="Times New Roman" w:hAnsi="Arial" w:cs="Arial"/>
@@ -878,14 +876,14 @@
           <w:rFonts w:cs="Arial"/>
         </w:rPr>
       </w:pPr>
-      <w:bookmarkStart w:id="2" w:name="_Toc498334108"/>
+      <w:bookmarkStart w:id="1" w:name="_Toc498334108"/>
       <w:r>
         <w:rPr>
           <w:rFonts w:cs="Arial"/>
         </w:rPr>
         <w:t>Creating a New Product</w:t>
       </w:r>
-      <w:bookmarkEnd w:id="2"/>
+      <w:bookmarkEnd w:id="1"/>
     </w:p>
     <w:p>
       <w:pPr>
@@ -955,7 +953,7 @@
                     <a:blip r:embed="rId7">
                       <a:extLst>
                         <a:ext uri="{28A0092B-C50C-407E-A947-70E740481C1C}">
-                          <a14:useLocalDpi xmlns:a14="http://schemas.microsoft.com/office/drawing/2010/main" val="0"/>
+                          <a14:useLocalDpi xmlns:a14="http://schemas.microsoft.com/office/drawing/2010/main"/>
                         </a:ext>
                       </a:extLst>
                     </a:blip>
@@ -1175,7 +1173,7 @@
           <w:rFonts w:eastAsia="Times New Roman" w:cs="Arial"/>
         </w:rPr>
       </w:pPr>
-      <w:bookmarkStart w:id="3" w:name="_Toc498334109"/>
+      <w:bookmarkStart w:id="2" w:name="_Toc498334109"/>
       <w:r>
         <w:rPr>
           <w:rFonts w:eastAsia="Times New Roman" w:cs="Arial"/>
@@ -1189,7 +1187,7 @@
         </w:rPr>
         <w:t>:</w:t>
       </w:r>
-      <w:bookmarkEnd w:id="3"/>
+      <w:bookmarkEnd w:id="2"/>
     </w:p>
     <w:p>
       <w:pPr>
@@ -1917,7 +1915,7 @@
           <w:rFonts w:eastAsia="Times New Roman" w:cs="Arial"/>
         </w:rPr>
       </w:pPr>
-      <w:bookmarkStart w:id="4" w:name="_Toc498334110"/>
+      <w:bookmarkStart w:id="3" w:name="_Toc498334110"/>
       <w:r>
         <w:rPr>
           <w:rFonts w:eastAsia="Times New Roman" w:cs="Arial"/>
@@ -1925,7 +1923,7 @@
         <w:lastRenderedPageBreak/>
         <w:t>Selecting Permissions (Part 2):</w:t>
       </w:r>
-      <w:bookmarkEnd w:id="4"/>
+      <w:bookmarkEnd w:id="3"/>
     </w:p>
     <w:p>
       <w:pPr>
@@ -1970,7 +1968,16 @@
           <w:sz w:val="24"/>
           <w:szCs w:val="24"/>
         </w:rPr>
-        <w:t>There are 5 Permissions that must be selected and set to Read or Read/Write in order for the NST Manager to function appropriately with your Nest Products.</w:t>
+        <w:t>There are 9</w:t>
+      </w:r>
+      <w:r>
+        <w:rPr>
+          <w:rFonts w:ascii="Arial" w:eastAsia="Times New Roman" w:hAnsi="Arial" w:cs="Arial"/>
+          <w:color w:val="000000"/>
+          <w:sz w:val="24"/>
+          <w:szCs w:val="24"/>
+        </w:rPr>
+        <w:t xml:space="preserve"> Permissions that must be selected and set to Read or Read/Write in order for the NST Manager to function appropriately with your Nest Products.</w:t>
       </w:r>
     </w:p>
     <w:p>
@@ -2435,30 +2442,414 @@
     </w:p>
     <w:p>
       <w:pPr>
+        <w:spacing w:after="80" w:line="240" w:lineRule="auto"/>
+        <w:ind w:firstLine="720"/>
+        <w:rPr>
+          <w:rFonts w:ascii="Arial" w:eastAsia="Times New Roman" w:hAnsi="Arial" w:cs="Arial"/>
+          <w:b/>
+          <w:color w:val="000000"/>
+        </w:rPr>
+      </w:pPr>
+      <w:r>
+        <w:rPr>
+          <w:rFonts w:ascii="Arial" w:eastAsia="Times New Roman" w:hAnsi="Arial" w:cs="Arial"/>
+          <w:b/>
+          <w:color w:val="000000"/>
+        </w:rPr>
+        <w:lastRenderedPageBreak/>
+        <w:t>Structure</w:t>
+      </w:r>
+    </w:p>
+    <w:p>
+      <w:pPr>
         <w:pStyle w:val="ListParagraph"/>
         <w:numPr>
           <w:ilvl w:val="0"/>
           <w:numId w:val="5"/>
         </w:numPr>
-        <w:spacing w:after="225" w:line="240" w:lineRule="auto"/>
-        <w:rPr>
-          <w:rFonts w:ascii="Arial" w:eastAsia="Times New Roman" w:hAnsi="Arial" w:cs="Arial"/>
-          <w:b/>
-          <w:color w:val="000000"/>
-          <w:sz w:val="21"/>
-          <w:szCs w:val="21"/>
-        </w:rPr>
-      </w:pPr>
-      <w:r>
-        <w:rPr>
-          <w:rFonts w:ascii="Arial" w:eastAsia="Times New Roman" w:hAnsi="Arial" w:cs="Arial"/>
-          <w:b/>
-          <w:color w:val="000000"/>
-          <w:sz w:val="21"/>
-          <w:szCs w:val="21"/>
-        </w:rPr>
-        <w:lastRenderedPageBreak/>
-        <w:t>When completed, the 5 Permissions you selected should match the following:</w:t>
+        <w:spacing w:after="80" w:line="240" w:lineRule="auto"/>
+        <w:rPr>
+          <w:rFonts w:ascii="Arial" w:eastAsia="Times New Roman" w:hAnsi="Arial" w:cs="Arial"/>
+          <w:color w:val="000000"/>
+        </w:rPr>
+      </w:pPr>
+      <w:r>
+        <w:rPr>
+          <w:rFonts w:ascii="Arial" w:eastAsia="Times New Roman" w:hAnsi="Arial" w:cs="Arial"/>
+          <w:color w:val="000000"/>
+        </w:rPr>
+        <w:t>read/write v1</w:t>
+      </w:r>
+    </w:p>
+    <w:p>
+      <w:pPr>
+        <w:pStyle w:val="ListParagraph"/>
+        <w:numPr>
+          <w:ilvl w:val="0"/>
+          <w:numId w:val="5"/>
+        </w:numPr>
+        <w:spacing w:after="80" w:line="240" w:lineRule="auto"/>
+        <w:rPr>
+          <w:rFonts w:ascii="Arial" w:eastAsia="Times New Roman" w:hAnsi="Arial" w:cs="Arial"/>
+          <w:color w:val="000000"/>
+        </w:rPr>
+      </w:pPr>
+      <w:r>
+        <w:rPr>
+          <w:rFonts w:ascii="Arial" w:eastAsia="Times New Roman" w:hAnsi="Arial" w:cs="Arial"/>
+          <w:color w:val="000000"/>
+        </w:rPr>
+        <w:t>Description to copy / paste:</w:t>
+      </w:r>
+    </w:p>
+    <w:p>
+      <w:pPr>
+        <w:spacing w:after="80" w:line="240" w:lineRule="auto"/>
+        <w:ind w:left="1050"/>
+        <w:rPr>
+          <w:rFonts w:ascii="Arial" w:eastAsia="Times New Roman" w:hAnsi="Arial" w:cs="Arial"/>
+          <w:color w:val="000000"/>
+        </w:rPr>
+      </w:pPr>
+      <w:r>
+        <w:rPr>
+          <w:rFonts w:ascii="Arial" w:eastAsia="Times New Roman" w:hAnsi="Arial" w:cs="Arial"/>
+          <w:color w:val="000000"/>
+        </w:rPr>
+        <w:t>Allow NST Manager to view and control your Nest Structure</w:t>
+      </w:r>
+      <w:r>
+        <w:rPr>
+          <w:rFonts w:ascii="Arial" w:eastAsia="Times New Roman" w:hAnsi="Arial" w:cs="Arial"/>
+          <w:color w:val="000000"/>
+        </w:rPr>
+        <w:t>.</w:t>
+      </w:r>
+    </w:p>
+    <w:p>
+      <w:pPr>
+        <w:spacing w:after="80" w:line="240" w:lineRule="auto"/>
+        <w:ind w:firstLine="720"/>
+        <w:rPr>
+          <w:rFonts w:ascii="Arial" w:eastAsia="Times New Roman" w:hAnsi="Arial" w:cs="Arial"/>
+          <w:b/>
+          <w:color w:val="000000"/>
+        </w:rPr>
+      </w:pPr>
+      <w:r>
+        <w:rPr>
+          <w:rFonts w:ascii="Arial" w:eastAsia="Times New Roman" w:hAnsi="Arial" w:cs="Arial"/>
+          <w:b/>
+          <w:color w:val="000000"/>
+        </w:rPr>
+        <w:t>ETA Write</w:t>
+      </w:r>
+    </w:p>
+    <w:p>
+      <w:pPr>
+        <w:pStyle w:val="ListParagraph"/>
+        <w:numPr>
+          <w:ilvl w:val="0"/>
+          <w:numId w:val="5"/>
+        </w:numPr>
+        <w:spacing w:after="80" w:line="240" w:lineRule="auto"/>
+        <w:rPr>
+          <w:rFonts w:ascii="Arial" w:eastAsia="Times New Roman" w:hAnsi="Arial" w:cs="Arial"/>
+          <w:color w:val="000000"/>
+        </w:rPr>
+      </w:pPr>
+      <w:r>
+        <w:rPr>
+          <w:rFonts w:ascii="Arial" w:eastAsia="Times New Roman" w:hAnsi="Arial" w:cs="Arial"/>
+          <w:color w:val="000000"/>
+        </w:rPr>
+        <w:t>write v2</w:t>
+      </w:r>
+    </w:p>
+    <w:p>
+      <w:pPr>
+        <w:pStyle w:val="ListParagraph"/>
+        <w:numPr>
+          <w:ilvl w:val="0"/>
+          <w:numId w:val="5"/>
+        </w:numPr>
+        <w:spacing w:after="80" w:line="240" w:lineRule="auto"/>
+        <w:rPr>
+          <w:rFonts w:ascii="Arial" w:eastAsia="Times New Roman" w:hAnsi="Arial" w:cs="Arial"/>
+          <w:color w:val="000000"/>
+        </w:rPr>
+      </w:pPr>
+      <w:r>
+        <w:rPr>
+          <w:rFonts w:ascii="Arial" w:eastAsia="Times New Roman" w:hAnsi="Arial" w:cs="Arial"/>
+          <w:color w:val="000000"/>
+        </w:rPr>
+        <w:t>Description to copy / paste:</w:t>
+      </w:r>
+    </w:p>
+    <w:p>
+      <w:pPr>
+        <w:spacing w:after="80" w:line="240" w:lineRule="auto"/>
+        <w:ind w:left="1050"/>
+        <w:rPr>
+          <w:rFonts w:ascii="Arial" w:eastAsia="Times New Roman" w:hAnsi="Arial" w:cs="Arial"/>
+          <w:color w:val="000000"/>
+        </w:rPr>
+      </w:pPr>
+      <w:r>
+        <w:rPr>
+          <w:rFonts w:ascii="Arial" w:eastAsia="Times New Roman" w:hAnsi="Arial" w:cs="Arial"/>
+          <w:color w:val="000000"/>
+        </w:rPr>
+        <w:t>NST Manager can allow you to begin warm ups if your one your way home</w:t>
+      </w:r>
+      <w:r>
+        <w:rPr>
+          <w:rFonts w:ascii="Arial" w:eastAsia="Times New Roman" w:hAnsi="Arial" w:cs="Arial"/>
+          <w:color w:val="000000"/>
+        </w:rPr>
+        <w:t>.</w:t>
+      </w:r>
+    </w:p>
+    <w:p>
+      <w:pPr>
+        <w:spacing w:after="80" w:line="240" w:lineRule="auto"/>
+        <w:ind w:firstLine="720"/>
+        <w:rPr>
+          <w:rFonts w:ascii="Arial" w:eastAsia="Times New Roman" w:hAnsi="Arial" w:cs="Arial"/>
+          <w:b/>
+          <w:color w:val="000000"/>
+        </w:rPr>
+      </w:pPr>
+      <w:r>
+        <w:rPr>
+          <w:rFonts w:ascii="Arial" w:eastAsia="Times New Roman" w:hAnsi="Arial" w:cs="Arial"/>
+          <w:b/>
+          <w:color w:val="000000"/>
+        </w:rPr>
+        <w:t>ETA Read</w:t>
+      </w:r>
+    </w:p>
+    <w:p>
+      <w:pPr>
+        <w:pStyle w:val="ListParagraph"/>
+        <w:numPr>
+          <w:ilvl w:val="0"/>
+          <w:numId w:val="5"/>
+        </w:numPr>
+        <w:spacing w:after="80" w:line="240" w:lineRule="auto"/>
+        <w:rPr>
+          <w:rFonts w:ascii="Arial" w:eastAsia="Times New Roman" w:hAnsi="Arial" w:cs="Arial"/>
+          <w:color w:val="000000"/>
+        </w:rPr>
+      </w:pPr>
+      <w:r>
+        <w:rPr>
+          <w:rFonts w:ascii="Arial" w:eastAsia="Times New Roman" w:hAnsi="Arial" w:cs="Arial"/>
+          <w:color w:val="000000"/>
+        </w:rPr>
+        <w:t>read</w:t>
+      </w:r>
+      <w:r>
+        <w:rPr>
+          <w:rFonts w:ascii="Arial" w:eastAsia="Times New Roman" w:hAnsi="Arial" w:cs="Arial"/>
+          <w:color w:val="000000"/>
+        </w:rPr>
+        <w:t xml:space="preserve"> v1</w:t>
+      </w:r>
+    </w:p>
+    <w:p>
+      <w:pPr>
+        <w:pStyle w:val="ListParagraph"/>
+        <w:numPr>
+          <w:ilvl w:val="0"/>
+          <w:numId w:val="5"/>
+        </w:numPr>
+        <w:spacing w:after="80" w:line="240" w:lineRule="auto"/>
+        <w:rPr>
+          <w:rFonts w:ascii="Arial" w:eastAsia="Times New Roman" w:hAnsi="Arial" w:cs="Arial"/>
+          <w:color w:val="000000"/>
+        </w:rPr>
+      </w:pPr>
+      <w:r>
+        <w:rPr>
+          <w:rFonts w:ascii="Arial" w:eastAsia="Times New Roman" w:hAnsi="Arial" w:cs="Arial"/>
+          <w:color w:val="000000"/>
+        </w:rPr>
+        <w:t>Description to copy / paste:</w:t>
+      </w:r>
+    </w:p>
+    <w:p>
+      <w:pPr>
+        <w:spacing w:after="80" w:line="240" w:lineRule="auto"/>
+        <w:ind w:left="1050"/>
+        <w:rPr>
+          <w:rFonts w:ascii="Arial" w:eastAsia="Times New Roman" w:hAnsi="Arial" w:cs="Arial"/>
+          <w:color w:val="000000"/>
+        </w:rPr>
+      </w:pPr>
+      <w:r>
+        <w:rPr>
+          <w:rFonts w:ascii="Arial" w:eastAsia="Times New Roman" w:hAnsi="Arial" w:cs="Arial"/>
+          <w:color w:val="000000"/>
+        </w:rPr>
+        <w:t xml:space="preserve">NST Manager can use the ETA data to view </w:t>
+      </w:r>
+      <w:proofErr w:type="spellStart"/>
+      <w:proofErr w:type="gramStart"/>
+      <w:r>
+        <w:rPr>
+          <w:rFonts w:ascii="Arial" w:eastAsia="Times New Roman" w:hAnsi="Arial" w:cs="Arial"/>
+          <w:color w:val="000000"/>
+        </w:rPr>
+        <w:t>it's</w:t>
+      </w:r>
+      <w:proofErr w:type="spellEnd"/>
+      <w:proofErr w:type="gramEnd"/>
+      <w:r>
+        <w:rPr>
+          <w:rFonts w:ascii="Arial" w:eastAsia="Times New Roman" w:hAnsi="Arial" w:cs="Arial"/>
+          <w:color w:val="000000"/>
+        </w:rPr>
+        <w:t xml:space="preserve"> current status</w:t>
+      </w:r>
+      <w:r>
+        <w:rPr>
+          <w:rFonts w:ascii="Arial" w:eastAsia="Times New Roman" w:hAnsi="Arial" w:cs="Arial"/>
+          <w:color w:val="000000"/>
+        </w:rPr>
+        <w:t>.</w:t>
+      </w:r>
+    </w:p>
+    <w:p>
+      <w:pPr>
+        <w:spacing w:after="80" w:line="240" w:lineRule="auto"/>
+        <w:ind w:firstLine="720"/>
+        <w:rPr>
+          <w:rFonts w:ascii="Arial" w:eastAsia="Times New Roman" w:hAnsi="Arial" w:cs="Arial"/>
+          <w:b/>
+          <w:color w:val="000000"/>
+        </w:rPr>
+      </w:pPr>
+      <w:r>
+        <w:rPr>
+          <w:rFonts w:ascii="Arial" w:eastAsia="Times New Roman" w:hAnsi="Arial" w:cs="Arial"/>
+          <w:b/>
+          <w:color w:val="000000"/>
+        </w:rPr>
+        <w:t>Security State</w:t>
+      </w:r>
+    </w:p>
+    <w:p>
+      <w:pPr>
+        <w:pStyle w:val="ListParagraph"/>
+        <w:numPr>
+          <w:ilvl w:val="0"/>
+          <w:numId w:val="5"/>
+        </w:numPr>
+        <w:spacing w:after="80" w:line="240" w:lineRule="auto"/>
+        <w:rPr>
+          <w:rFonts w:ascii="Arial" w:eastAsia="Times New Roman" w:hAnsi="Arial" w:cs="Arial"/>
+          <w:color w:val="000000"/>
+        </w:rPr>
+      </w:pPr>
+      <w:r>
+        <w:rPr>
+          <w:rFonts w:ascii="Arial" w:eastAsia="Times New Roman" w:hAnsi="Arial" w:cs="Arial"/>
+          <w:color w:val="000000"/>
+        </w:rPr>
+        <w:t>read</w:t>
+      </w:r>
+      <w:r>
+        <w:rPr>
+          <w:rFonts w:ascii="Arial" w:eastAsia="Times New Roman" w:hAnsi="Arial" w:cs="Arial"/>
+          <w:color w:val="000000"/>
+        </w:rPr>
+        <w:t xml:space="preserve"> v1</w:t>
+      </w:r>
+    </w:p>
+    <w:p>
+      <w:pPr>
+        <w:pStyle w:val="ListParagraph"/>
+        <w:numPr>
+          <w:ilvl w:val="0"/>
+          <w:numId w:val="5"/>
+        </w:numPr>
+        <w:spacing w:after="80" w:line="240" w:lineRule="auto"/>
+        <w:rPr>
+          <w:rFonts w:ascii="Arial" w:eastAsia="Times New Roman" w:hAnsi="Arial" w:cs="Arial"/>
+          <w:color w:val="000000"/>
+        </w:rPr>
+      </w:pPr>
+      <w:r>
+        <w:rPr>
+          <w:rFonts w:ascii="Arial" w:eastAsia="Times New Roman" w:hAnsi="Arial" w:cs="Arial"/>
+          <w:color w:val="000000"/>
+        </w:rPr>
+        <w:t>Description to copy / paste:</w:t>
+      </w:r>
+    </w:p>
+    <w:p>
+      <w:pPr>
+        <w:spacing w:after="80" w:line="240" w:lineRule="auto"/>
+        <w:ind w:left="1050"/>
+        <w:rPr>
+          <w:rFonts w:ascii="Arial" w:eastAsia="Times New Roman" w:hAnsi="Arial" w:cs="Arial"/>
+          <w:color w:val="000000"/>
+        </w:rPr>
+      </w:pPr>
+      <w:r>
+        <w:rPr>
+          <w:rFonts w:ascii="Arial" w:eastAsia="Times New Roman" w:hAnsi="Arial" w:cs="Arial"/>
+          <w:color w:val="000000"/>
+        </w:rPr>
+        <w:t>Allow NST Manager to view the locations Security State (if available)</w:t>
+      </w:r>
+    </w:p>
+    <w:p>
+      <w:pPr>
+        <w:spacing w:after="80" w:line="240" w:lineRule="auto"/>
+        <w:ind w:left="1050"/>
+        <w:rPr>
+          <w:rFonts w:ascii="Arial" w:eastAsia="Times New Roman" w:hAnsi="Arial" w:cs="Arial"/>
+          <w:color w:val="000000"/>
+        </w:rPr>
+      </w:pPr>
+    </w:p>
+    <w:p>
+      <w:pPr>
+        <w:pStyle w:val="ListParagraph"/>
+        <w:spacing w:after="225" w:line="240" w:lineRule="auto"/>
+        <w:ind w:left="1410"/>
+        <w:rPr>
+          <w:rFonts w:ascii="Arial" w:eastAsia="Times New Roman" w:hAnsi="Arial" w:cs="Arial"/>
+          <w:b/>
+          <w:color w:val="000000"/>
+          <w:sz w:val="21"/>
+          <w:szCs w:val="21"/>
+        </w:rPr>
+      </w:pPr>
+      <w:r>
+        <w:rPr>
+          <w:rFonts w:ascii="Arial" w:eastAsia="Times New Roman" w:hAnsi="Arial" w:cs="Arial"/>
+          <w:b/>
+          <w:color w:val="000000"/>
+          <w:sz w:val="21"/>
+          <w:szCs w:val="21"/>
+        </w:rPr>
+        <w:t>When completed, the 9</w:t>
+      </w:r>
+      <w:bookmarkStart w:id="4" w:name="_GoBack"/>
+      <w:bookmarkEnd w:id="4"/>
+      <w:r>
+        <w:rPr>
+          <w:rFonts w:ascii="Arial" w:eastAsia="Times New Roman" w:hAnsi="Arial" w:cs="Arial"/>
+          <w:b/>
+          <w:color w:val="000000"/>
+          <w:sz w:val="21"/>
+          <w:szCs w:val="21"/>
+        </w:rPr>
+        <w:t xml:space="preserve"> Permissions you selected should match the following:</w:t>
       </w:r>
     </w:p>
     <w:p>
@@ -2527,14 +2918,17 @@
       </w:pPr>
       <w:r>
         <w:rPr>
-          <w:rFonts w:ascii="Arial" w:hAnsi="Arial" w:cs="Arial"/>
+          <w:rFonts w:ascii="Arial" w:eastAsia="Times New Roman" w:hAnsi="Arial" w:cs="Arial"/>
           <w:noProof/>
+          <w:color w:val="000000"/>
+          <w:sz w:val="21"/>
+          <w:szCs w:val="21"/>
         </w:rPr>
         <w:drawing>
-          <wp:inline distT="0" distB="0" distL="0" distR="0" wp14:anchorId="138703B0" wp14:editId="035045FB">
-            <wp:extent cx="5486400" cy="5000625"/>
-            <wp:effectExtent l="0" t="0" r="0" b="9525"/>
-            <wp:docPr id="11" name="Picture 11"/>
+          <wp:inline distT="0" distB="0" distL="0" distR="0" wp14:anchorId="22AC1245" wp14:editId="3E459631">
+            <wp:extent cx="5422900" cy="1651000"/>
+            <wp:effectExtent l="0" t="0" r="0" b="0"/>
+            <wp:docPr id="1" name="Picture 1"/>
             <wp:cNvGraphicFramePr>
               <a:graphicFrameLocks xmlns:a="http://schemas.openxmlformats.org/drawingml/2006/main" noChangeAspect="1"/>
             </wp:cNvGraphicFramePr>
@@ -2554,7 +2948,7 @@
                   <pic:spPr>
                     <a:xfrm>
                       <a:off x="0" y="0"/>
-                      <a:ext cx="5486400" cy="5000625"/>
+                      <a:ext cx="5422900" cy="1651000"/>
                     </a:xfrm>
                     <a:prstGeom prst="rect">
                       <a:avLst/>
@@ -2570,58 +2964,40 @@
     <w:p>
       <w:pPr>
         <w:spacing w:after="225" w:line="240" w:lineRule="auto"/>
-        <w:rPr>
-          <w:rFonts w:ascii="Arial" w:eastAsia="Times New Roman" w:hAnsi="Arial" w:cs="Arial"/>
-          <w:color w:val="000000"/>
-          <w:sz w:val="21"/>
-          <w:szCs w:val="21"/>
-        </w:rPr>
-      </w:pPr>
-    </w:p>
-    <w:p>
-      <w:pPr>
-        <w:spacing w:after="225" w:line="240" w:lineRule="auto"/>
-        <w:rPr>
-          <w:rFonts w:ascii="Arial" w:eastAsia="Times New Roman" w:hAnsi="Arial" w:cs="Arial"/>
-          <w:b/>
-          <w:color w:val="000000"/>
-          <w:sz w:val="21"/>
-          <w:szCs w:val="21"/>
-        </w:rPr>
-      </w:pPr>
-      <w:r>
-        <w:rPr>
-          <w:rFonts w:ascii="Arial" w:eastAsia="Times New Roman" w:hAnsi="Arial" w:cs="Arial"/>
-          <w:b/>
+        <w:jc w:val="center"/>
+        <w:rPr>
+          <w:rFonts w:ascii="Arial" w:eastAsia="Times New Roman" w:hAnsi="Arial" w:cs="Arial"/>
+          <w:color w:val="000000"/>
+          <w:sz w:val="21"/>
+          <w:szCs w:val="21"/>
+        </w:rPr>
+      </w:pPr>
+    </w:p>
+    <w:p>
+      <w:pPr>
+        <w:spacing w:after="225" w:line="240" w:lineRule="auto"/>
+        <w:jc w:val="center"/>
+        <w:rPr>
+          <w:rFonts w:ascii="Arial" w:eastAsia="Times New Roman" w:hAnsi="Arial" w:cs="Arial"/>
+          <w:color w:val="000000"/>
+          <w:sz w:val="21"/>
+          <w:szCs w:val="21"/>
+        </w:rPr>
+      </w:pPr>
+      <w:r>
+        <w:rPr>
+          <w:rFonts w:ascii="Arial" w:eastAsia="Times New Roman" w:hAnsi="Arial" w:cs="Arial"/>
+          <w:noProof/>
           <w:color w:val="000000"/>
           <w:sz w:val="21"/>
           <w:szCs w:val="21"/>
         </w:rPr>
         <w:lastRenderedPageBreak/>
-        <w:t>After you have completed and verified all of the above, you can proceed by pressing the Create Product button:</w:t>
-      </w:r>
-    </w:p>
-    <w:p>
-      <w:pPr>
-        <w:spacing w:after="225" w:line="240" w:lineRule="auto"/>
-        <w:jc w:val="center"/>
-        <w:rPr>
-          <w:rFonts w:ascii="Arial" w:eastAsia="Times New Roman" w:hAnsi="Arial" w:cs="Arial"/>
-          <w:color w:val="000000"/>
-          <w:sz w:val="21"/>
-          <w:szCs w:val="21"/>
-        </w:rPr>
-      </w:pPr>
-      <w:r>
-        <w:rPr>
-          <w:rFonts w:ascii="Arial" w:hAnsi="Arial" w:cs="Arial"/>
-          <w:noProof/>
-        </w:rPr>
         <w:drawing>
-          <wp:inline distT="0" distB="0" distL="0" distR="0" wp14:anchorId="05C6A4FD" wp14:editId="544C2CFC">
-            <wp:extent cx="5724525" cy="495300"/>
-            <wp:effectExtent l="0" t="0" r="9525" b="0"/>
-            <wp:docPr id="12" name="Picture 12"/>
+          <wp:inline distT="0" distB="0" distL="0" distR="0" wp14:anchorId="3A21D404" wp14:editId="36B05A79">
+            <wp:extent cx="5461000" cy="1651000"/>
+            <wp:effectExtent l="0" t="0" r="0" b="0"/>
+            <wp:docPr id="3" name="Picture 3"/>
             <wp:cNvGraphicFramePr>
               <a:graphicFrameLocks xmlns:a="http://schemas.openxmlformats.org/drawingml/2006/main" noChangeAspect="1"/>
             </wp:cNvGraphicFramePr>
@@ -2641,7 +3017,7 @@
                   <pic:spPr>
                     <a:xfrm>
                       <a:off x="0" y="0"/>
-                      <a:ext cx="5724525" cy="495300"/>
+                      <a:ext cx="5461000" cy="1651000"/>
                     </a:xfrm>
                     <a:prstGeom prst="rect">
                       <a:avLst/>
@@ -2653,74 +3029,19 @@
           </wp:inline>
         </w:drawing>
       </w:r>
-    </w:p>
-    <w:p>
-      <w:pPr>
-        <w:spacing w:after="225" w:line="240" w:lineRule="auto"/>
-        <w:rPr>
-          <w:rFonts w:ascii="Arial" w:eastAsia="Times New Roman" w:hAnsi="Arial" w:cs="Arial"/>
-          <w:color w:val="000000"/>
-          <w:sz w:val="21"/>
-          <w:szCs w:val="21"/>
-        </w:rPr>
-      </w:pPr>
-    </w:p>
-    <w:p>
-      <w:pPr>
-        <w:pStyle w:val="Heading1"/>
-        <w:rPr>
-          <w:rFonts w:cs="Arial"/>
-        </w:rPr>
-      </w:pPr>
-      <w:bookmarkStart w:id="5" w:name="_Toc498334111"/>
-      <w:r>
-        <w:rPr>
-          <w:rFonts w:cs="Arial"/>
-        </w:rPr>
-        <w:t>Product ID / Product Secret:</w:t>
-      </w:r>
-      <w:bookmarkEnd w:id="5"/>
-    </w:p>
-    <w:p>
-      <w:pPr>
-        <w:rPr>
-          <w:rFonts w:ascii="Arial" w:hAnsi="Arial" w:cs="Arial"/>
-        </w:rPr>
-      </w:pPr>
-    </w:p>
-    <w:p>
-      <w:pPr>
-        <w:rPr>
-          <w:rFonts w:ascii="Arial" w:hAnsi="Arial" w:cs="Arial"/>
-        </w:rPr>
-      </w:pPr>
-      <w:r>
-        <w:rPr>
-          <w:rFonts w:ascii="Arial" w:hAnsi="Arial" w:cs="Arial"/>
-        </w:rPr>
-        <w:t>Upon successful creation of your product, you will automatically be taken to the Overview screen:</w:t>
-      </w:r>
-    </w:p>
-    <w:p>
-      <w:pPr>
-        <w:spacing w:after="225" w:line="240" w:lineRule="auto"/>
-        <w:rPr>
-          <w:rFonts w:ascii="Arial" w:eastAsia="Times New Roman" w:hAnsi="Arial" w:cs="Arial"/>
-          <w:color w:val="000000"/>
-          <w:sz w:val="21"/>
-          <w:szCs w:val="21"/>
-        </w:rPr>
-      </w:pPr>
-      <w:r>
-        <w:rPr>
-          <w:rFonts w:ascii="Arial" w:hAnsi="Arial" w:cs="Arial"/>
+      <w:r>
+        <w:rPr>
+          <w:rFonts w:ascii="Arial" w:eastAsia="Times New Roman" w:hAnsi="Arial" w:cs="Arial"/>
           <w:noProof/>
+          <w:color w:val="000000"/>
+          <w:sz w:val="21"/>
+          <w:szCs w:val="21"/>
         </w:rPr>
         <w:drawing>
-          <wp:inline distT="0" distB="0" distL="0" distR="0" wp14:anchorId="5B6B111F" wp14:editId="2B528545">
-            <wp:extent cx="6858000" cy="2949575"/>
-            <wp:effectExtent l="0" t="0" r="0" b="3175"/>
-            <wp:docPr id="14" name="Picture 14"/>
+          <wp:inline distT="0" distB="0" distL="0" distR="0" wp14:anchorId="4BE1056A" wp14:editId="276EA567">
+            <wp:extent cx="5448300" cy="1663700"/>
+            <wp:effectExtent l="0" t="0" r="0" b="0"/>
+            <wp:docPr id="4" name="Picture 4"/>
             <wp:cNvGraphicFramePr>
               <a:graphicFrameLocks xmlns:a="http://schemas.openxmlformats.org/drawingml/2006/main" noChangeAspect="1"/>
             </wp:cNvGraphicFramePr>
@@ -2740,7 +3061,7 @@
                   <pic:spPr>
                     <a:xfrm>
                       <a:off x="0" y="0"/>
-                      <a:ext cx="6858000" cy="2949575"/>
+                      <a:ext cx="5448300" cy="1663700"/>
                     </a:xfrm>
                     <a:prstGeom prst="rect">
                       <a:avLst/>
@@ -2752,27 +3073,19 @@
           </wp:inline>
         </w:drawing>
       </w:r>
-    </w:p>
-    <w:p>
-      <w:pPr>
-        <w:spacing w:after="225" w:line="240" w:lineRule="auto"/>
-        <w:rPr>
-          <w:rFonts w:ascii="Arial" w:eastAsia="Times New Roman" w:hAnsi="Arial" w:cs="Arial"/>
-          <w:color w:val="000000"/>
-          <w:sz w:val="21"/>
-          <w:szCs w:val="21"/>
-        </w:rPr>
-      </w:pPr>
-      <w:r>
-        <w:rPr>
-          <w:rFonts w:ascii="Arial" w:hAnsi="Arial" w:cs="Arial"/>
-          <w:noProof/>
-        </w:rPr>
+      <w:r>
+        <w:rPr>
+          <w:rFonts w:ascii="Arial" w:eastAsia="Times New Roman" w:hAnsi="Arial" w:cs="Arial"/>
+          <w:color w:val="000000"/>
+          <w:sz w:val="21"/>
+          <w:szCs w:val="21"/>
+        </w:rPr>
+        <w:lastRenderedPageBreak/>
         <w:drawing>
-          <wp:inline distT="0" distB="0" distL="0" distR="0" wp14:anchorId="2AE7E879" wp14:editId="5A129D7A">
-            <wp:extent cx="6858000" cy="1826260"/>
-            <wp:effectExtent l="0" t="0" r="0" b="2540"/>
-            <wp:docPr id="13" name="Picture 13"/>
+          <wp:inline distT="0" distB="0" distL="0" distR="0" wp14:anchorId="1F1BC5BD" wp14:editId="7B4966C9">
+            <wp:extent cx="5473700" cy="1676400"/>
+            <wp:effectExtent l="0" t="0" r="0" b="0"/>
+            <wp:docPr id="5" name="Picture 5"/>
             <wp:cNvGraphicFramePr>
               <a:graphicFrameLocks xmlns:a="http://schemas.openxmlformats.org/drawingml/2006/main" noChangeAspect="1"/>
             </wp:cNvGraphicFramePr>
@@ -2792,7 +3105,7 @@
                   <pic:spPr>
                     <a:xfrm>
                       <a:off x="0" y="0"/>
-                      <a:ext cx="6858000" cy="1826260"/>
+                      <a:ext cx="5473700" cy="1676400"/>
                     </a:xfrm>
                     <a:prstGeom prst="rect">
                       <a:avLst/>
@@ -2804,205 +3117,16 @@
           </wp:inline>
         </w:drawing>
       </w:r>
-    </w:p>
-    <w:p>
-      <w:pPr>
-        <w:spacing w:after="225" w:line="240" w:lineRule="auto"/>
-        <w:rPr>
-          <w:rFonts w:ascii="Arial" w:eastAsia="Times New Roman" w:hAnsi="Arial" w:cs="Arial"/>
-          <w:color w:val="000000"/>
-          <w:sz w:val="21"/>
-          <w:szCs w:val="21"/>
-        </w:rPr>
-      </w:pPr>
-    </w:p>
-    <w:p>
-      <w:pPr>
-        <w:spacing w:after="225" w:line="240" w:lineRule="auto"/>
-        <w:rPr>
-          <w:rFonts w:ascii="Arial" w:eastAsia="Times New Roman" w:hAnsi="Arial" w:cs="Arial"/>
-          <w:color w:val="000000"/>
-          <w:sz w:val="21"/>
-          <w:szCs w:val="21"/>
-        </w:rPr>
-      </w:pPr>
-    </w:p>
-    <w:p>
-      <w:pPr>
-        <w:spacing w:after="225" w:line="240" w:lineRule="auto"/>
-        <w:rPr>
-          <w:rFonts w:ascii="Arial" w:eastAsia="Times New Roman" w:hAnsi="Arial" w:cs="Arial"/>
-          <w:color w:val="000000"/>
-          <w:sz w:val="21"/>
-          <w:szCs w:val="21"/>
-        </w:rPr>
-      </w:pPr>
-    </w:p>
-    <w:p>
-      <w:pPr>
-        <w:spacing w:after="225" w:line="240" w:lineRule="auto"/>
-        <w:rPr>
-          <w:rFonts w:ascii="Arial" w:eastAsia="Times New Roman" w:hAnsi="Arial" w:cs="Arial"/>
-          <w:color w:val="000000"/>
-          <w:sz w:val="21"/>
-          <w:szCs w:val="21"/>
-        </w:rPr>
-      </w:pPr>
-    </w:p>
-    <w:p>
-      <w:pPr>
-        <w:spacing w:after="225" w:line="240" w:lineRule="auto"/>
-        <w:rPr>
-          <w:rFonts w:ascii="Arial" w:eastAsia="Times New Roman" w:hAnsi="Arial" w:cs="Arial"/>
-          <w:color w:val="000000"/>
-          <w:sz w:val="21"/>
-          <w:szCs w:val="21"/>
-        </w:rPr>
-      </w:pPr>
-    </w:p>
-    <w:p>
-      <w:pPr>
-        <w:spacing w:after="225" w:line="240" w:lineRule="auto"/>
-        <w:rPr>
-          <w:rFonts w:ascii="Arial" w:eastAsia="Times New Roman" w:hAnsi="Arial" w:cs="Arial"/>
-          <w:color w:val="000000"/>
-          <w:sz w:val="21"/>
-          <w:szCs w:val="21"/>
-        </w:rPr>
-      </w:pPr>
-    </w:p>
-    <w:p>
-      <w:pPr>
-        <w:pStyle w:val="Heading2"/>
-        <w:rPr>
-          <w:rFonts w:eastAsia="Times New Roman" w:cs="Arial"/>
-        </w:rPr>
-      </w:pPr>
-      <w:bookmarkStart w:id="6" w:name="_Toc498334112"/>
-      <w:r>
-        <w:rPr>
-          <w:rFonts w:eastAsia="Times New Roman" w:cs="Arial"/>
-        </w:rPr>
-        <w:lastRenderedPageBreak/>
-        <w:t>Copy / Paste to NST Manager:</w:t>
-      </w:r>
-      <w:bookmarkEnd w:id="6"/>
-    </w:p>
-    <w:p>
-      <w:pPr>
-        <w:rPr>
-          <w:rFonts w:ascii="Arial" w:hAnsi="Arial" w:cs="Arial"/>
-        </w:rPr>
-      </w:pPr>
-    </w:p>
-    <w:p>
-      <w:pPr>
-        <w:pStyle w:val="ListParagraph"/>
-        <w:numPr>
-          <w:ilvl w:val="1"/>
-          <w:numId w:val="1"/>
-        </w:numPr>
-        <w:spacing w:after="225" w:line="240" w:lineRule="auto"/>
-        <w:rPr>
-          <w:rFonts w:ascii="Arial" w:eastAsia="Times New Roman" w:hAnsi="Arial" w:cs="Arial"/>
-          <w:color w:val="000000"/>
-          <w:sz w:val="21"/>
-          <w:szCs w:val="21"/>
-        </w:rPr>
-      </w:pPr>
-      <w:r>
-        <w:rPr>
-          <w:rFonts w:ascii="Arial" w:eastAsia="Times New Roman" w:hAnsi="Arial" w:cs="Arial"/>
-          <w:color w:val="000000"/>
-          <w:sz w:val="21"/>
-          <w:szCs w:val="21"/>
-        </w:rPr>
-        <w:t>The Product ID and Product Secret above will need to be copied / pasted into the NST Manager SmartApp via IDE.</w:t>
-      </w:r>
-    </w:p>
-    <w:p>
-      <w:pPr>
-        <w:pStyle w:val="ListParagraph"/>
-        <w:spacing w:after="225" w:line="240" w:lineRule="auto"/>
-        <w:ind w:left="1440"/>
-        <w:rPr>
-          <w:rFonts w:ascii="Arial" w:eastAsia="Times New Roman" w:hAnsi="Arial" w:cs="Arial"/>
-          <w:color w:val="000000"/>
-          <w:sz w:val="21"/>
-          <w:szCs w:val="21"/>
-        </w:rPr>
-      </w:pPr>
-    </w:p>
-    <w:p>
-      <w:pPr>
-        <w:pStyle w:val="ListParagraph"/>
-        <w:numPr>
-          <w:ilvl w:val="1"/>
-          <w:numId w:val="1"/>
-        </w:numPr>
-        <w:spacing w:after="225" w:line="240" w:lineRule="auto"/>
-        <w:rPr>
-          <w:rFonts w:ascii="Arial" w:eastAsia="Times New Roman" w:hAnsi="Arial" w:cs="Arial"/>
-          <w:color w:val="000000"/>
-          <w:sz w:val="21"/>
-          <w:szCs w:val="21"/>
-        </w:rPr>
-      </w:pPr>
-      <w:r>
-        <w:rPr>
-          <w:rFonts w:ascii="Arial" w:eastAsia="Times New Roman" w:hAnsi="Arial" w:cs="Arial"/>
-          <w:color w:val="000000"/>
-          <w:sz w:val="21"/>
-          <w:szCs w:val="21"/>
-        </w:rPr>
-        <w:t>Login to IDE for SmartThings (You should already know how to do this as you have added the NST Manager SmartApp using this method already).</w:t>
-      </w:r>
-    </w:p>
-    <w:p>
-      <w:pPr>
-        <w:pStyle w:val="ListParagraph"/>
-        <w:rPr>
-          <w:rFonts w:ascii="Arial" w:eastAsia="Times New Roman" w:hAnsi="Arial" w:cs="Arial"/>
-          <w:color w:val="000000"/>
-          <w:sz w:val="21"/>
-          <w:szCs w:val="21"/>
-        </w:rPr>
-      </w:pPr>
-    </w:p>
-    <w:p>
-      <w:pPr>
-        <w:pStyle w:val="ListParagraph"/>
-        <w:numPr>
-          <w:ilvl w:val="1"/>
-          <w:numId w:val="1"/>
-        </w:numPr>
-        <w:spacing w:after="225" w:line="240" w:lineRule="auto"/>
-        <w:rPr>
-          <w:rFonts w:ascii="Arial" w:eastAsia="Times New Roman" w:hAnsi="Arial" w:cs="Arial"/>
-          <w:color w:val="000000"/>
-          <w:sz w:val="21"/>
-          <w:szCs w:val="21"/>
-        </w:rPr>
-      </w:pPr>
-      <w:r>
-        <w:rPr>
-          <w:rFonts w:ascii="Arial" w:eastAsia="Times New Roman" w:hAnsi="Arial" w:cs="Arial"/>
-          <w:color w:val="000000"/>
-          <w:sz w:val="21"/>
-          <w:szCs w:val="21"/>
-        </w:rPr>
-        <w:t xml:space="preserve">After logging in to IDE, select SmartApps and then press on the </w:t>
-      </w:r>
       <w:r>
         <w:rPr>
           <w:rFonts w:ascii="Arial" w:hAnsi="Arial" w:cs="Arial"/>
           <w:noProof/>
         </w:rPr>
         <w:drawing>
-          <wp:inline distT="0" distB="0" distL="0" distR="0" wp14:anchorId="01F9D5BE" wp14:editId="025EFE26">
-            <wp:extent cx="247650" cy="209550"/>
-            <wp:effectExtent l="0" t="0" r="0" b="0"/>
-            <wp:docPr id="15" name="Picture 15"/>
+          <wp:inline distT="0" distB="0" distL="0" distR="0" wp14:anchorId="138703B0" wp14:editId="035045FB">
+            <wp:extent cx="5486400" cy="5000625"/>
+            <wp:effectExtent l="0" t="0" r="0" b="9525"/>
+            <wp:docPr id="11" name="Picture 11"/>
             <wp:cNvGraphicFramePr>
               <a:graphicFrameLocks xmlns:a="http://schemas.openxmlformats.org/drawingml/2006/main" noChangeAspect="1"/>
             </wp:cNvGraphicFramePr>
@@ -3022,7 +3146,7 @@
                   <pic:spPr>
                     <a:xfrm>
                       <a:off x="0" y="0"/>
-                      <a:ext cx="247650" cy="209550"/>
+                      <a:ext cx="5486400" cy="5000625"/>
                     </a:xfrm>
                     <a:prstGeom prst="rect">
                       <a:avLst/>
@@ -3034,51 +3158,6 @@
           </wp:inline>
         </w:drawing>
       </w:r>
-      <w:r>
-        <w:rPr>
-          <w:rFonts w:ascii="Arial" w:eastAsia="Times New Roman" w:hAnsi="Arial" w:cs="Arial"/>
-          <w:color w:val="000000"/>
-          <w:sz w:val="21"/>
-          <w:szCs w:val="21"/>
-        </w:rPr>
-        <w:t xml:space="preserve"> icon on the left side next to NST Manager</w:t>
-      </w:r>
-    </w:p>
-    <w:p>
-      <w:pPr>
-        <w:pStyle w:val="ListParagraph"/>
-        <w:rPr>
-          <w:rFonts w:ascii="Arial" w:eastAsia="Times New Roman" w:hAnsi="Arial" w:cs="Arial"/>
-          <w:color w:val="000000"/>
-          <w:sz w:val="21"/>
-          <w:szCs w:val="21"/>
-        </w:rPr>
-      </w:pPr>
-    </w:p>
-    <w:p>
-      <w:pPr>
-        <w:pStyle w:val="ListParagraph"/>
-        <w:numPr>
-          <w:ilvl w:val="1"/>
-          <w:numId w:val="1"/>
-        </w:numPr>
-        <w:spacing w:after="225" w:line="240" w:lineRule="auto"/>
-        <w:rPr>
-          <w:rFonts w:ascii="Arial" w:eastAsia="Times New Roman" w:hAnsi="Arial" w:cs="Arial"/>
-          <w:color w:val="000000"/>
-          <w:sz w:val="21"/>
-          <w:szCs w:val="21"/>
-        </w:rPr>
-      </w:pPr>
-      <w:r>
-        <w:rPr>
-          <w:rFonts w:ascii="Arial" w:eastAsia="Times New Roman" w:hAnsi="Arial" w:cs="Arial"/>
-          <w:color w:val="000000"/>
-          <w:sz w:val="21"/>
-          <w:szCs w:val="21"/>
-        </w:rPr>
-        <w:t>Scroll down and select Settings:</w:t>
-      </w:r>
     </w:p>
     <w:p>
       <w:pPr>
@@ -3093,14 +3172,18 @@
       </w:pPr>
       <w:r>
         <w:rPr>
-          <w:rFonts w:ascii="Arial" w:hAnsi="Arial" w:cs="Arial"/>
+          <w:rFonts w:ascii="Arial" w:eastAsia="Times New Roman" w:hAnsi="Arial" w:cs="Arial"/>
           <w:noProof/>
-        </w:rPr>
+          <w:color w:val="000000"/>
+          <w:sz w:val="21"/>
+          <w:szCs w:val="21"/>
+        </w:rPr>
+        <w:lastRenderedPageBreak/>
         <w:drawing>
-          <wp:inline distT="0" distB="0" distL="0" distR="0" wp14:anchorId="6F12017E" wp14:editId="6DB9C943">
-            <wp:extent cx="6172200" cy="3962400"/>
+          <wp:inline distT="0" distB="0" distL="0" distR="0" wp14:anchorId="382289B5" wp14:editId="32295026">
+            <wp:extent cx="5983200" cy="7128233"/>
             <wp:effectExtent l="0" t="0" r="0" b="0"/>
-            <wp:docPr id="17" name="Picture 17"/>
+            <wp:docPr id="6" name="Picture 6"/>
             <wp:cNvGraphicFramePr>
               <a:graphicFrameLocks xmlns:a="http://schemas.openxmlformats.org/drawingml/2006/main" noChangeAspect="1"/>
             </wp:cNvGraphicFramePr>
@@ -3120,6 +3203,576 @@
                   <pic:spPr>
                     <a:xfrm>
                       <a:off x="0" y="0"/>
+                      <a:ext cx="5987353" cy="7133181"/>
+                    </a:xfrm>
+                    <a:prstGeom prst="rect">
+                      <a:avLst/>
+                    </a:prstGeom>
+                  </pic:spPr>
+                </pic:pic>
+              </a:graphicData>
+            </a:graphic>
+          </wp:inline>
+        </w:drawing>
+      </w:r>
+    </w:p>
+    <w:p>
+      <w:pPr>
+        <w:spacing w:after="225" w:line="240" w:lineRule="auto"/>
+        <w:rPr>
+          <w:rFonts w:ascii="Arial" w:eastAsia="Times New Roman" w:hAnsi="Arial" w:cs="Arial"/>
+          <w:b/>
+          <w:color w:val="000000"/>
+          <w:sz w:val="21"/>
+          <w:szCs w:val="21"/>
+        </w:rPr>
+      </w:pPr>
+      <w:r>
+        <w:rPr>
+          <w:rFonts w:ascii="Arial" w:eastAsia="Times New Roman" w:hAnsi="Arial" w:cs="Arial"/>
+          <w:b/>
+          <w:color w:val="000000"/>
+          <w:sz w:val="21"/>
+          <w:szCs w:val="21"/>
+        </w:rPr>
+        <w:t>After you have completed and verified all of the above, you can proceed by pressing the Create Product button:</w:t>
+      </w:r>
+    </w:p>
+    <w:p>
+      <w:pPr>
+        <w:spacing w:after="225" w:line="240" w:lineRule="auto"/>
+        <w:jc w:val="center"/>
+        <w:rPr>
+          <w:rFonts w:ascii="Arial" w:eastAsia="Times New Roman" w:hAnsi="Arial" w:cs="Arial"/>
+          <w:color w:val="000000"/>
+          <w:sz w:val="21"/>
+          <w:szCs w:val="21"/>
+        </w:rPr>
+      </w:pPr>
+      <w:r>
+        <w:rPr>
+          <w:rFonts w:ascii="Arial" w:hAnsi="Arial" w:cs="Arial"/>
+          <w:noProof/>
+        </w:rPr>
+        <w:drawing>
+          <wp:inline distT="0" distB="0" distL="0" distR="0" wp14:anchorId="05C6A4FD" wp14:editId="544C2CFC">
+            <wp:extent cx="5724525" cy="495300"/>
+            <wp:effectExtent l="0" t="0" r="9525" b="0"/>
+            <wp:docPr id="12" name="Picture 12"/>
+            <wp:cNvGraphicFramePr>
+              <a:graphicFrameLocks xmlns:a="http://schemas.openxmlformats.org/drawingml/2006/main" noChangeAspect="1"/>
+            </wp:cNvGraphicFramePr>
+            <a:graphic xmlns:a="http://schemas.openxmlformats.org/drawingml/2006/main">
+              <a:graphicData uri="http://schemas.openxmlformats.org/drawingml/2006/picture">
+                <pic:pic xmlns:pic="http://schemas.openxmlformats.org/drawingml/2006/picture">
+                  <pic:nvPicPr>
+                    <pic:cNvPr id="1" name=""/>
+                    <pic:cNvPicPr/>
+                  </pic:nvPicPr>
+                  <pic:blipFill>
+                    <a:blip r:embed="rId19"/>
+                    <a:stretch>
+                      <a:fillRect/>
+                    </a:stretch>
+                  </pic:blipFill>
+                  <pic:spPr>
+                    <a:xfrm>
+                      <a:off x="0" y="0"/>
+                      <a:ext cx="5724525" cy="495300"/>
+                    </a:xfrm>
+                    <a:prstGeom prst="rect">
+                      <a:avLst/>
+                    </a:prstGeom>
+                  </pic:spPr>
+                </pic:pic>
+              </a:graphicData>
+            </a:graphic>
+          </wp:inline>
+        </w:drawing>
+      </w:r>
+    </w:p>
+    <w:p>
+      <w:pPr>
+        <w:spacing w:after="225" w:line="240" w:lineRule="auto"/>
+        <w:rPr>
+          <w:rFonts w:ascii="Arial" w:eastAsia="Times New Roman" w:hAnsi="Arial" w:cs="Arial"/>
+          <w:color w:val="000000"/>
+          <w:sz w:val="21"/>
+          <w:szCs w:val="21"/>
+        </w:rPr>
+      </w:pPr>
+    </w:p>
+    <w:p>
+      <w:pPr>
+        <w:pStyle w:val="Heading1"/>
+        <w:rPr>
+          <w:rFonts w:cs="Arial"/>
+        </w:rPr>
+      </w:pPr>
+      <w:bookmarkStart w:id="5" w:name="_Toc498334111"/>
+    </w:p>
+    <w:p>
+      <w:pPr>
+        <w:pStyle w:val="Heading1"/>
+        <w:rPr>
+          <w:rFonts w:cs="Arial"/>
+        </w:rPr>
+      </w:pPr>
+    </w:p>
+    <w:p>
+      <w:pPr>
+        <w:pStyle w:val="Heading1"/>
+        <w:rPr>
+          <w:rFonts w:cs="Arial"/>
+        </w:rPr>
+      </w:pPr>
+      <w:r>
+        <w:rPr>
+          <w:rFonts w:cs="Arial"/>
+        </w:rPr>
+        <w:t>Product ID / Product Secret:</w:t>
+      </w:r>
+      <w:bookmarkEnd w:id="5"/>
+    </w:p>
+    <w:p>
+      <w:pPr>
+        <w:rPr>
+          <w:rFonts w:ascii="Arial" w:hAnsi="Arial" w:cs="Arial"/>
+        </w:rPr>
+      </w:pPr>
+    </w:p>
+    <w:p>
+      <w:pPr>
+        <w:rPr>
+          <w:rFonts w:ascii="Arial" w:hAnsi="Arial" w:cs="Arial"/>
+        </w:rPr>
+      </w:pPr>
+      <w:r>
+        <w:rPr>
+          <w:rFonts w:ascii="Arial" w:hAnsi="Arial" w:cs="Arial"/>
+        </w:rPr>
+        <w:t>Upon successful creation of your product, you will automatically be taken to the Overview screen:</w:t>
+      </w:r>
+    </w:p>
+    <w:p>
+      <w:pPr>
+        <w:spacing w:after="225" w:line="240" w:lineRule="auto"/>
+        <w:rPr>
+          <w:rFonts w:ascii="Arial" w:eastAsia="Times New Roman" w:hAnsi="Arial" w:cs="Arial"/>
+          <w:color w:val="000000"/>
+          <w:sz w:val="21"/>
+          <w:szCs w:val="21"/>
+        </w:rPr>
+      </w:pPr>
+      <w:r>
+        <w:rPr>
+          <w:rFonts w:ascii="Arial" w:hAnsi="Arial" w:cs="Arial"/>
+          <w:noProof/>
+        </w:rPr>
+        <w:drawing>
+          <wp:inline distT="0" distB="0" distL="0" distR="0" wp14:anchorId="5B6B111F" wp14:editId="2B528545">
+            <wp:extent cx="6858000" cy="2949575"/>
+            <wp:effectExtent l="0" t="0" r="0" b="3175"/>
+            <wp:docPr id="14" name="Picture 14"/>
+            <wp:cNvGraphicFramePr>
+              <a:graphicFrameLocks xmlns:a="http://schemas.openxmlformats.org/drawingml/2006/main" noChangeAspect="1"/>
+            </wp:cNvGraphicFramePr>
+            <a:graphic xmlns:a="http://schemas.openxmlformats.org/drawingml/2006/main">
+              <a:graphicData uri="http://schemas.openxmlformats.org/drawingml/2006/picture">
+                <pic:pic xmlns:pic="http://schemas.openxmlformats.org/drawingml/2006/picture">
+                  <pic:nvPicPr>
+                    <pic:cNvPr id="1" name=""/>
+                    <pic:cNvPicPr/>
+                  </pic:nvPicPr>
+                  <pic:blipFill>
+                    <a:blip r:embed="rId20"/>
+                    <a:stretch>
+                      <a:fillRect/>
+                    </a:stretch>
+                  </pic:blipFill>
+                  <pic:spPr>
+                    <a:xfrm>
+                      <a:off x="0" y="0"/>
+                      <a:ext cx="6858000" cy="2949575"/>
+                    </a:xfrm>
+                    <a:prstGeom prst="rect">
+                      <a:avLst/>
+                    </a:prstGeom>
+                  </pic:spPr>
+                </pic:pic>
+              </a:graphicData>
+            </a:graphic>
+          </wp:inline>
+        </w:drawing>
+      </w:r>
+    </w:p>
+    <w:p>
+      <w:pPr>
+        <w:spacing w:after="225" w:line="240" w:lineRule="auto"/>
+        <w:rPr>
+          <w:rFonts w:ascii="Arial" w:eastAsia="Times New Roman" w:hAnsi="Arial" w:cs="Arial"/>
+          <w:color w:val="000000"/>
+          <w:sz w:val="21"/>
+          <w:szCs w:val="21"/>
+        </w:rPr>
+      </w:pPr>
+      <w:r>
+        <w:rPr>
+          <w:rFonts w:ascii="Arial" w:hAnsi="Arial" w:cs="Arial"/>
+          <w:noProof/>
+        </w:rPr>
+        <w:drawing>
+          <wp:inline distT="0" distB="0" distL="0" distR="0" wp14:anchorId="2AE7E879" wp14:editId="5A129D7A">
+            <wp:extent cx="6858000" cy="1826260"/>
+            <wp:effectExtent l="0" t="0" r="0" b="2540"/>
+            <wp:docPr id="13" name="Picture 13"/>
+            <wp:cNvGraphicFramePr>
+              <a:graphicFrameLocks xmlns:a="http://schemas.openxmlformats.org/drawingml/2006/main" noChangeAspect="1"/>
+            </wp:cNvGraphicFramePr>
+            <a:graphic xmlns:a="http://schemas.openxmlformats.org/drawingml/2006/main">
+              <a:graphicData uri="http://schemas.openxmlformats.org/drawingml/2006/picture">
+                <pic:pic xmlns:pic="http://schemas.openxmlformats.org/drawingml/2006/picture">
+                  <pic:nvPicPr>
+                    <pic:cNvPr id="1" name=""/>
+                    <pic:cNvPicPr/>
+                  </pic:nvPicPr>
+                  <pic:blipFill>
+                    <a:blip r:embed="rId21"/>
+                    <a:stretch>
+                      <a:fillRect/>
+                    </a:stretch>
+                  </pic:blipFill>
+                  <pic:spPr>
+                    <a:xfrm>
+                      <a:off x="0" y="0"/>
+                      <a:ext cx="6858000" cy="1826260"/>
+                    </a:xfrm>
+                    <a:prstGeom prst="rect">
+                      <a:avLst/>
+                    </a:prstGeom>
+                  </pic:spPr>
+                </pic:pic>
+              </a:graphicData>
+            </a:graphic>
+          </wp:inline>
+        </w:drawing>
+      </w:r>
+    </w:p>
+    <w:p>
+      <w:pPr>
+        <w:spacing w:after="225" w:line="240" w:lineRule="auto"/>
+        <w:rPr>
+          <w:rFonts w:ascii="Arial" w:eastAsia="Times New Roman" w:hAnsi="Arial" w:cs="Arial"/>
+          <w:color w:val="000000"/>
+          <w:sz w:val="21"/>
+          <w:szCs w:val="21"/>
+        </w:rPr>
+      </w:pPr>
+    </w:p>
+    <w:p>
+      <w:pPr>
+        <w:spacing w:after="225" w:line="240" w:lineRule="auto"/>
+        <w:rPr>
+          <w:rFonts w:ascii="Arial" w:eastAsia="Times New Roman" w:hAnsi="Arial" w:cs="Arial"/>
+          <w:color w:val="000000"/>
+          <w:sz w:val="21"/>
+          <w:szCs w:val="21"/>
+        </w:rPr>
+      </w:pPr>
+    </w:p>
+    <w:p>
+      <w:pPr>
+        <w:spacing w:after="225" w:line="240" w:lineRule="auto"/>
+        <w:rPr>
+          <w:rFonts w:ascii="Arial" w:eastAsia="Times New Roman" w:hAnsi="Arial" w:cs="Arial"/>
+          <w:color w:val="000000"/>
+          <w:sz w:val="21"/>
+          <w:szCs w:val="21"/>
+        </w:rPr>
+      </w:pPr>
+    </w:p>
+    <w:p>
+      <w:pPr>
+        <w:spacing w:after="225" w:line="240" w:lineRule="auto"/>
+        <w:rPr>
+          <w:rFonts w:ascii="Arial" w:eastAsia="Times New Roman" w:hAnsi="Arial" w:cs="Arial"/>
+          <w:color w:val="000000"/>
+          <w:sz w:val="21"/>
+          <w:szCs w:val="21"/>
+        </w:rPr>
+      </w:pPr>
+    </w:p>
+    <w:p>
+      <w:pPr>
+        <w:spacing w:after="225" w:line="240" w:lineRule="auto"/>
+        <w:rPr>
+          <w:rFonts w:ascii="Arial" w:eastAsia="Times New Roman" w:hAnsi="Arial" w:cs="Arial"/>
+          <w:color w:val="000000"/>
+          <w:sz w:val="21"/>
+          <w:szCs w:val="21"/>
+        </w:rPr>
+      </w:pPr>
+    </w:p>
+    <w:p>
+      <w:pPr>
+        <w:spacing w:after="225" w:line="240" w:lineRule="auto"/>
+        <w:rPr>
+          <w:rFonts w:ascii="Arial" w:eastAsia="Times New Roman" w:hAnsi="Arial" w:cs="Arial"/>
+          <w:color w:val="000000"/>
+          <w:sz w:val="21"/>
+          <w:szCs w:val="21"/>
+        </w:rPr>
+      </w:pPr>
+    </w:p>
+    <w:p>
+      <w:pPr>
+        <w:pStyle w:val="Heading2"/>
+        <w:rPr>
+          <w:rFonts w:eastAsia="Times New Roman" w:cs="Arial"/>
+        </w:rPr>
+      </w:pPr>
+      <w:bookmarkStart w:id="6" w:name="_Toc498334112"/>
+      <w:r>
+        <w:rPr>
+          <w:rFonts w:eastAsia="Times New Roman" w:cs="Arial"/>
+        </w:rPr>
+        <w:t>Copy / Paste to NST Manager:</w:t>
+      </w:r>
+      <w:bookmarkEnd w:id="6"/>
+    </w:p>
+    <w:p>
+      <w:pPr>
+        <w:rPr>
+          <w:rFonts w:ascii="Arial" w:hAnsi="Arial" w:cs="Arial"/>
+        </w:rPr>
+      </w:pPr>
+    </w:p>
+    <w:p>
+      <w:pPr>
+        <w:pStyle w:val="ListParagraph"/>
+        <w:numPr>
+          <w:ilvl w:val="1"/>
+          <w:numId w:val="1"/>
+        </w:numPr>
+        <w:spacing w:after="225" w:line="240" w:lineRule="auto"/>
+        <w:rPr>
+          <w:rFonts w:ascii="Arial" w:eastAsia="Times New Roman" w:hAnsi="Arial" w:cs="Arial"/>
+          <w:color w:val="000000"/>
+          <w:sz w:val="21"/>
+          <w:szCs w:val="21"/>
+        </w:rPr>
+      </w:pPr>
+      <w:r>
+        <w:rPr>
+          <w:rFonts w:ascii="Arial" w:eastAsia="Times New Roman" w:hAnsi="Arial" w:cs="Arial"/>
+          <w:color w:val="000000"/>
+          <w:sz w:val="21"/>
+          <w:szCs w:val="21"/>
+        </w:rPr>
+        <w:t>The Product ID and Product Secret above will need to be copied / pasted into the NST Manager SmartApp via IDE.</w:t>
+      </w:r>
+    </w:p>
+    <w:p>
+      <w:pPr>
+        <w:pStyle w:val="ListParagraph"/>
+        <w:spacing w:after="225" w:line="240" w:lineRule="auto"/>
+        <w:ind w:left="1440"/>
+        <w:rPr>
+          <w:rFonts w:ascii="Arial" w:eastAsia="Times New Roman" w:hAnsi="Arial" w:cs="Arial"/>
+          <w:color w:val="000000"/>
+          <w:sz w:val="21"/>
+          <w:szCs w:val="21"/>
+        </w:rPr>
+      </w:pPr>
+    </w:p>
+    <w:p>
+      <w:pPr>
+        <w:pStyle w:val="ListParagraph"/>
+        <w:numPr>
+          <w:ilvl w:val="1"/>
+          <w:numId w:val="1"/>
+        </w:numPr>
+        <w:spacing w:after="225" w:line="240" w:lineRule="auto"/>
+        <w:rPr>
+          <w:rFonts w:ascii="Arial" w:eastAsia="Times New Roman" w:hAnsi="Arial" w:cs="Arial"/>
+          <w:color w:val="000000"/>
+          <w:sz w:val="21"/>
+          <w:szCs w:val="21"/>
+        </w:rPr>
+      </w:pPr>
+      <w:r>
+        <w:rPr>
+          <w:rFonts w:ascii="Arial" w:eastAsia="Times New Roman" w:hAnsi="Arial" w:cs="Arial"/>
+          <w:color w:val="000000"/>
+          <w:sz w:val="21"/>
+          <w:szCs w:val="21"/>
+        </w:rPr>
+        <w:lastRenderedPageBreak/>
+        <w:t>Login to IDE for SmartThings (You should already know how to do this as you have added the NST Manager SmartApp using this method already).</w:t>
+      </w:r>
+    </w:p>
+    <w:p>
+      <w:pPr>
+        <w:pStyle w:val="ListParagraph"/>
+        <w:rPr>
+          <w:rFonts w:ascii="Arial" w:eastAsia="Times New Roman" w:hAnsi="Arial" w:cs="Arial"/>
+          <w:color w:val="000000"/>
+          <w:sz w:val="21"/>
+          <w:szCs w:val="21"/>
+        </w:rPr>
+      </w:pPr>
+    </w:p>
+    <w:p>
+      <w:pPr>
+        <w:pStyle w:val="ListParagraph"/>
+        <w:numPr>
+          <w:ilvl w:val="1"/>
+          <w:numId w:val="1"/>
+        </w:numPr>
+        <w:spacing w:after="225" w:line="240" w:lineRule="auto"/>
+        <w:rPr>
+          <w:rFonts w:ascii="Arial" w:eastAsia="Times New Roman" w:hAnsi="Arial" w:cs="Arial"/>
+          <w:color w:val="000000"/>
+          <w:sz w:val="21"/>
+          <w:szCs w:val="21"/>
+        </w:rPr>
+      </w:pPr>
+      <w:r>
+        <w:rPr>
+          <w:rFonts w:ascii="Arial" w:eastAsia="Times New Roman" w:hAnsi="Arial" w:cs="Arial"/>
+          <w:color w:val="000000"/>
+          <w:sz w:val="21"/>
+          <w:szCs w:val="21"/>
+        </w:rPr>
+        <w:t xml:space="preserve">After logging in to IDE, select SmartApps and then press on the </w:t>
+      </w:r>
+      <w:r>
+        <w:rPr>
+          <w:rFonts w:ascii="Arial" w:hAnsi="Arial" w:cs="Arial"/>
+          <w:noProof/>
+        </w:rPr>
+        <w:drawing>
+          <wp:inline distT="0" distB="0" distL="0" distR="0" wp14:anchorId="01F9D5BE" wp14:editId="025EFE26">
+            <wp:extent cx="247650" cy="209550"/>
+            <wp:effectExtent l="0" t="0" r="0" b="0"/>
+            <wp:docPr id="15" name="Picture 15"/>
+            <wp:cNvGraphicFramePr>
+              <a:graphicFrameLocks xmlns:a="http://schemas.openxmlformats.org/drawingml/2006/main" noChangeAspect="1"/>
+            </wp:cNvGraphicFramePr>
+            <a:graphic xmlns:a="http://schemas.openxmlformats.org/drawingml/2006/main">
+              <a:graphicData uri="http://schemas.openxmlformats.org/drawingml/2006/picture">
+                <pic:pic xmlns:pic="http://schemas.openxmlformats.org/drawingml/2006/picture">
+                  <pic:nvPicPr>
+                    <pic:cNvPr id="1" name=""/>
+                    <pic:cNvPicPr/>
+                  </pic:nvPicPr>
+                  <pic:blipFill>
+                    <a:blip r:embed="rId22"/>
+                    <a:stretch>
+                      <a:fillRect/>
+                    </a:stretch>
+                  </pic:blipFill>
+                  <pic:spPr>
+                    <a:xfrm>
+                      <a:off x="0" y="0"/>
+                      <a:ext cx="247650" cy="209550"/>
+                    </a:xfrm>
+                    <a:prstGeom prst="rect">
+                      <a:avLst/>
+                    </a:prstGeom>
+                  </pic:spPr>
+                </pic:pic>
+              </a:graphicData>
+            </a:graphic>
+          </wp:inline>
+        </w:drawing>
+      </w:r>
+      <w:r>
+        <w:rPr>
+          <w:rFonts w:ascii="Arial" w:eastAsia="Times New Roman" w:hAnsi="Arial" w:cs="Arial"/>
+          <w:color w:val="000000"/>
+          <w:sz w:val="21"/>
+          <w:szCs w:val="21"/>
+        </w:rPr>
+        <w:t xml:space="preserve"> icon on the left side next to NST Manager</w:t>
+      </w:r>
+    </w:p>
+    <w:p>
+      <w:pPr>
+        <w:pStyle w:val="ListParagraph"/>
+        <w:rPr>
+          <w:rFonts w:ascii="Arial" w:eastAsia="Times New Roman" w:hAnsi="Arial" w:cs="Arial"/>
+          <w:color w:val="000000"/>
+          <w:sz w:val="21"/>
+          <w:szCs w:val="21"/>
+        </w:rPr>
+      </w:pPr>
+    </w:p>
+    <w:p>
+      <w:pPr>
+        <w:pStyle w:val="ListParagraph"/>
+        <w:numPr>
+          <w:ilvl w:val="1"/>
+          <w:numId w:val="1"/>
+        </w:numPr>
+        <w:spacing w:after="225" w:line="240" w:lineRule="auto"/>
+        <w:rPr>
+          <w:rFonts w:ascii="Arial" w:eastAsia="Times New Roman" w:hAnsi="Arial" w:cs="Arial"/>
+          <w:color w:val="000000"/>
+          <w:sz w:val="21"/>
+          <w:szCs w:val="21"/>
+        </w:rPr>
+      </w:pPr>
+      <w:r>
+        <w:rPr>
+          <w:rFonts w:ascii="Arial" w:eastAsia="Times New Roman" w:hAnsi="Arial" w:cs="Arial"/>
+          <w:color w:val="000000"/>
+          <w:sz w:val="21"/>
+          <w:szCs w:val="21"/>
+        </w:rPr>
+        <w:t>Scroll down and select Settings:</w:t>
+      </w:r>
+    </w:p>
+    <w:p>
+      <w:pPr>
+        <w:spacing w:after="225" w:line="240" w:lineRule="auto"/>
+        <w:jc w:val="center"/>
+        <w:rPr>
+          <w:rFonts w:ascii="Arial" w:eastAsia="Times New Roman" w:hAnsi="Arial" w:cs="Arial"/>
+          <w:color w:val="000000"/>
+          <w:sz w:val="21"/>
+          <w:szCs w:val="21"/>
+        </w:rPr>
+      </w:pPr>
+      <w:r>
+        <w:rPr>
+          <w:rFonts w:ascii="Arial" w:hAnsi="Arial" w:cs="Arial"/>
+          <w:noProof/>
+        </w:rPr>
+        <w:drawing>
+          <wp:inline distT="0" distB="0" distL="0" distR="0" wp14:anchorId="6F12017E" wp14:editId="6DB9C943">
+            <wp:extent cx="6172200" cy="3962400"/>
+            <wp:effectExtent l="0" t="0" r="0" b="0"/>
+            <wp:docPr id="17" name="Picture 17"/>
+            <wp:cNvGraphicFramePr>
+              <a:graphicFrameLocks xmlns:a="http://schemas.openxmlformats.org/drawingml/2006/main" noChangeAspect="1"/>
+            </wp:cNvGraphicFramePr>
+            <a:graphic xmlns:a="http://schemas.openxmlformats.org/drawingml/2006/main">
+              <a:graphicData uri="http://schemas.openxmlformats.org/drawingml/2006/picture">
+                <pic:pic xmlns:pic="http://schemas.openxmlformats.org/drawingml/2006/picture">
+                  <pic:nvPicPr>
+                    <pic:cNvPr id="1" name=""/>
+                    <pic:cNvPicPr/>
+                  </pic:nvPicPr>
+                  <pic:blipFill>
+                    <a:blip r:embed="rId23"/>
+                    <a:stretch>
+                      <a:fillRect/>
+                    </a:stretch>
+                  </pic:blipFill>
+                  <pic:spPr>
+                    <a:xfrm>
+                      <a:off x="0" y="0"/>
                       <a:ext cx="6172200" cy="3962400"/>
                     </a:xfrm>
                     <a:prstGeom prst="rect">
@@ -3432,7 +4085,7 @@
 </file>
 
 <file path=word/numbering.xml><?xml version="1.0" encoding="utf-8"?>
-<w:numbering xmlns:wpc="http://schemas.microsoft.com/office/word/2010/wordprocessingCanvas" xmlns:mc="http://schemas.openxmlformats.org/markup-compatibility/2006" xmlns:o="urn:schemas-microsoft-com:office:office" xmlns:r="http://schemas.openxmlformats.org/officeDocument/2006/relationships" xmlns:m="http://schemas.openxmlformats.org/officeDocument/2006/math" xmlns:v="urn:schemas-microsoft-com:vml" xmlns:wp14="http://schemas.microsoft.com/office/word/2010/wordprocessingDrawing" xmlns:wp="http://schemas.openxmlformats.org/drawingml/2006/wordprocessingDrawing" xmlns:w10="urn:schemas-microsoft-com:office:word" xmlns:w="http://schemas.openxmlformats.org/wordprocessingml/2006/main" xmlns:w14="http://schemas.microsoft.com/office/word/2010/wordml" xmlns:w15="http://schemas.microsoft.com/office/word/2012/wordml" xmlns:wpg="http://schemas.microsoft.com/office/word/2010/wordprocessingGroup" xmlns:wpi="http://schemas.microsoft.com/office/word/2010/wordprocessingInk" xmlns:wne="http://schemas.microsoft.com/office/word/2006/wordml" xmlns:wps="http://schemas.microsoft.com/office/word/2010/wordprocessingShape" mc:Ignorable="w14 w15 wp14">
+<w:numbering xmlns:wpc="http://schemas.microsoft.com/office/word/2010/wordprocessingCanvas" xmlns:cx="http://schemas.microsoft.com/office/drawing/2014/chartex" xmlns:cx1="http://schemas.microsoft.com/office/drawing/2015/9/8/chartex" xmlns:cx2="http://schemas.microsoft.com/office/drawing/2015/10/21/chartex" xmlns:cx3="http://schemas.microsoft.com/office/drawing/2016/5/9/chartex" xmlns:cx4="http://schemas.microsoft.com/office/drawing/2016/5/10/chartex" xmlns:cx5="http://schemas.microsoft.com/office/drawing/2016/5/11/chartex" xmlns:cx6="http://schemas.microsoft.com/office/drawing/2016/5/12/chartex" xmlns:cx7="http://schemas.microsoft.com/office/drawing/2016/5/13/chartex" xmlns:cx8="http://schemas.microsoft.com/office/drawing/2016/5/14/chartex" xmlns:mc="http://schemas.openxmlformats.org/markup-compatibility/2006" xmlns:aink="http://schemas.microsoft.com/office/drawing/2016/ink" xmlns:am3d="http://schemas.microsoft.com/office/drawing/2017/model3d" xmlns:o="urn:schemas-microsoft-com:office:office" xmlns:r="http://schemas.openxmlformats.org/officeDocument/2006/relationships" xmlns:m="http://schemas.openxmlformats.org/officeDocument/2006/math" xmlns:v="urn:schemas-microsoft-com:vml" xmlns:wp14="http://schemas.microsoft.com/office/word/2010/wordprocessingDrawing" xmlns:wp="http://schemas.openxmlformats.org/drawingml/2006/wordprocessingDrawing" xmlns:w10="urn:schemas-microsoft-com:office:word" xmlns:w="http://schemas.openxmlformats.org/wordprocessingml/2006/main" xmlns:w14="http://schemas.microsoft.com/office/word/2010/wordml" xmlns:w15="http://schemas.microsoft.com/office/word/2012/wordml" xmlns:w16cid="http://schemas.microsoft.com/office/word/2016/wordml/cid" xmlns:w16se="http://schemas.microsoft.com/office/word/2015/wordml/symex" xmlns:wpg="http://schemas.microsoft.com/office/word/2010/wordprocessingGroup" xmlns:wpi="http://schemas.microsoft.com/office/word/2010/wordprocessingInk" xmlns:wne="http://schemas.microsoft.com/office/word/2006/wordml" xmlns:wps="http://schemas.microsoft.com/office/word/2010/wordprocessingShape" mc:Ignorable="w14 w15 w16se w16cid wp14">
   <w:abstractNum w:abstractNumId="0" w15:restartNumberingAfterBreak="0">
     <w:nsid w:val="11D6005A"/>
     <w:multiLevelType w:val="hybridMultilevel"/>
@@ -3547,119 +4200,6 @@
     </w:lvl>
   </w:abstractNum>
   <w:abstractNum w:abstractNumId="1" w15:restartNumberingAfterBreak="0">
-    <w:nsid w:val="19F27DD3"/>
-    <w:multiLevelType w:val="hybridMultilevel"/>
-    <w:tmpl w:val="C8945892"/>
-    <w:lvl w:ilvl="0" w:tplc="04090001">
-      <w:start w:val="1"/>
-      <w:numFmt w:val="bullet"/>
-      <w:lvlText w:val=""/>
-      <w:lvlJc w:val="left"/>
-      <w:pPr>
-        <w:ind w:left="360" w:hanging="360"/>
-      </w:pPr>
-      <w:rPr>
-        <w:rFonts w:ascii="Symbol" w:hAnsi="Symbol" w:hint="default"/>
-      </w:rPr>
-    </w:lvl>
-    <w:lvl w:ilvl="1" w:tplc="04090003" w:tentative="1">
-      <w:start w:val="1"/>
-      <w:numFmt w:val="bullet"/>
-      <w:lvlText w:val="o"/>
-      <w:lvlJc w:val="left"/>
-      <w:pPr>
-        <w:ind w:left="1080" w:hanging="360"/>
-      </w:pPr>
-      <w:rPr>
-        <w:rFonts w:ascii="Courier New" w:hAnsi="Courier New" w:cs="Courier New" w:hint="default"/>
-      </w:rPr>
-    </w:lvl>
-    <w:lvl w:ilvl="2" w:tplc="04090005" w:tentative="1">
-      <w:start w:val="1"/>
-      <w:numFmt w:val="bullet"/>
-      <w:lvlText w:val=""/>
-      <w:lvlJc w:val="left"/>
-      <w:pPr>
-        <w:ind w:left="1800" w:hanging="360"/>
-      </w:pPr>
-      <w:rPr>
-        <w:rFonts w:ascii="Wingdings" w:hAnsi="Wingdings" w:hint="default"/>
-      </w:rPr>
-    </w:lvl>
-    <w:lvl w:ilvl="3" w:tplc="04090001" w:tentative="1">
-      <w:start w:val="1"/>
-      <w:numFmt w:val="bullet"/>
-      <w:lvlText w:val=""/>
-      <w:lvlJc w:val="left"/>
-      <w:pPr>
-        <w:ind w:left="2520" w:hanging="360"/>
-      </w:pPr>
-      <w:rPr>
-        <w:rFonts w:ascii="Symbol" w:hAnsi="Symbol" w:hint="default"/>
-      </w:rPr>
-    </w:lvl>
-    <w:lvl w:ilvl="4" w:tplc="04090003" w:tentative="1">
-      <w:start w:val="1"/>
-      <w:numFmt w:val="bullet"/>
-      <w:lvlText w:val="o"/>
-      <w:lvlJc w:val="left"/>
-      <w:pPr>
-        <w:ind w:left="3240" w:hanging="360"/>
-      </w:pPr>
-      <w:rPr>
-        <w:rFonts w:ascii="Courier New" w:hAnsi="Courier New" w:cs="Courier New" w:hint="default"/>
-      </w:rPr>
-    </w:lvl>
-    <w:lvl w:ilvl="5" w:tplc="04090005" w:tentative="1">
-      <w:start w:val="1"/>
-      <w:numFmt w:val="bullet"/>
-      <w:lvlText w:val=""/>
-      <w:lvlJc w:val="left"/>
-      <w:pPr>
-        <w:ind w:left="3960" w:hanging="360"/>
-      </w:pPr>
-      <w:rPr>
-        <w:rFonts w:ascii="Wingdings" w:hAnsi="Wingdings" w:hint="default"/>
-      </w:rPr>
-    </w:lvl>
-    <w:lvl w:ilvl="6" w:tplc="04090001" w:tentative="1">
-      <w:start w:val="1"/>
-      <w:numFmt w:val="bullet"/>
-      <w:lvlText w:val=""/>
-      <w:lvlJc w:val="left"/>
-      <w:pPr>
-        <w:ind w:left="4680" w:hanging="360"/>
-      </w:pPr>
-      <w:rPr>
-        <w:rFonts w:ascii="Symbol" w:hAnsi="Symbol" w:hint="default"/>
-      </w:rPr>
-    </w:lvl>
-    <w:lvl w:ilvl="7" w:tplc="04090003" w:tentative="1">
-      <w:start w:val="1"/>
-      <w:numFmt w:val="bullet"/>
-      <w:lvlText w:val="o"/>
-      <w:lvlJc w:val="left"/>
-      <w:pPr>
-        <w:ind w:left="5400" w:hanging="360"/>
-      </w:pPr>
-      <w:rPr>
-        <w:rFonts w:ascii="Courier New" w:hAnsi="Courier New" w:cs="Courier New" w:hint="default"/>
-      </w:rPr>
-    </w:lvl>
-    <w:lvl w:ilvl="8" w:tplc="04090005" w:tentative="1">
-      <w:start w:val="1"/>
-      <w:numFmt w:val="bullet"/>
-      <w:lvlText w:val=""/>
-      <w:lvlJc w:val="left"/>
-      <w:pPr>
-        <w:ind w:left="6120" w:hanging="360"/>
-      </w:pPr>
-      <w:rPr>
-        <w:rFonts w:ascii="Wingdings" w:hAnsi="Wingdings" w:hint="default"/>
-      </w:rPr>
-    </w:lvl>
-  </w:abstractNum>
-  <w:abstractNum w:abstractNumId="2" w15:restartNumberingAfterBreak="0">
     <w:nsid w:val="3F142E3B"/>
     <w:multiLevelType w:val="multilevel"/>
     <w:tmpl w:val="D3C6DB4C"/>
@@ -3781,7 +4321,7 @@
       </w:pPr>
     </w:lvl>
   </w:abstractNum>
-  <w:abstractNum w:abstractNumId="3" w15:restartNumberingAfterBreak="0">
+  <w:abstractNum w:abstractNumId="2" w15:restartNumberingAfterBreak="0">
     <w:nsid w:val="40733FB2"/>
     <w:multiLevelType w:val="multilevel"/>
     <w:tmpl w:val="A8F44B16"/>
@@ -3930,7 +4470,7 @@
       </w:rPr>
     </w:lvl>
   </w:abstractNum>
-  <w:abstractNum w:abstractNumId="4" w15:restartNumberingAfterBreak="0">
+  <w:abstractNum w:abstractNumId="3" w15:restartNumberingAfterBreak="0">
     <w:nsid w:val="6DA50F98"/>
     <w:multiLevelType w:val="hybridMultilevel"/>
     <w:tmpl w:val="A87AB8FE"/>
@@ -3940,7 +4480,7 @@
       <w:lvlText w:val="%1)"/>
       <w:lvlJc w:val="left"/>
       <w:pPr>
-        <w:ind w:left="360" w:hanging="360"/>
+        <w:ind w:left="720" w:hanging="360"/>
       </w:pPr>
       <w:rPr>
         <w:rFonts w:hint="default"/>
@@ -3953,7 +4493,7 @@
       <w:lvlText w:val="%2."/>
       <w:lvlJc w:val="left"/>
       <w:pPr>
-        <w:ind w:left="1080" w:hanging="360"/>
+        <w:ind w:left="1440" w:hanging="360"/>
       </w:pPr>
     </w:lvl>
     <w:lvl w:ilvl="2" w:tplc="0409001B" w:tentative="1">
@@ -3962,7 +4502,7 @@
       <w:lvlText w:val="%3."/>
       <w:lvlJc w:val="right"/>
       <w:pPr>
-        <w:ind w:left="1800" w:hanging="180"/>
+        <w:ind w:left="2160" w:hanging="180"/>
       </w:pPr>
     </w:lvl>
     <w:lvl w:ilvl="3" w:tplc="0409000F" w:tentative="1">
@@ -3971,7 +4511,7 @@
       <w:lvlText w:val="%4."/>
       <w:lvlJc w:val="left"/>
       <w:pPr>
-        <w:ind w:left="2520" w:hanging="360"/>
+        <w:ind w:left="2880" w:hanging="360"/>
       </w:pPr>
     </w:lvl>
     <w:lvl w:ilvl="4" w:tplc="04090019" w:tentative="1">
@@ -3980,7 +4520,7 @@
       <w:lvlText w:val="%5."/>
       <w:lvlJc w:val="left"/>
       <w:pPr>
-        <w:ind w:left="3240" w:hanging="360"/>
+        <w:ind w:left="3600" w:hanging="360"/>
       </w:pPr>
     </w:lvl>
     <w:lvl w:ilvl="5" w:tplc="0409001B" w:tentative="1">
@@ -3989,7 +4529,7 @@
       <w:lvlText w:val="%6."/>
       <w:lvlJc w:val="right"/>
       <w:pPr>
-        <w:ind w:left="3960" w:hanging="180"/>
+        <w:ind w:left="4320" w:hanging="180"/>
       </w:pPr>
     </w:lvl>
     <w:lvl w:ilvl="6" w:tplc="0409000F" w:tentative="1">
@@ -3998,7 +4538,7 @@
       <w:lvlText w:val="%7."/>
       <w:lvlJc w:val="left"/>
       <w:pPr>
-        <w:ind w:left="4680" w:hanging="360"/>
+        <w:ind w:left="5040" w:hanging="360"/>
       </w:pPr>
     </w:lvl>
     <w:lvl w:ilvl="7" w:tplc="04090019" w:tentative="1">
@@ -4007,7 +4547,7 @@
       <w:lvlText w:val="%8."/>
       <w:lvlJc w:val="left"/>
       <w:pPr>
-        <w:ind w:left="5400" w:hanging="360"/>
+        <w:ind w:left="5760" w:hanging="360"/>
       </w:pPr>
     </w:lvl>
     <w:lvl w:ilvl="8" w:tplc="0409001B" w:tentative="1">
@@ -4016,11 +4556,11 @@
       <w:lvlText w:val="%9."/>
       <w:lvlJc w:val="right"/>
       <w:pPr>
-        <w:ind w:left="6120" w:hanging="180"/>
+        <w:ind w:left="6480" w:hanging="180"/>
       </w:pPr>
     </w:lvl>
   </w:abstractNum>
-  <w:abstractNum w:abstractNumId="5" w15:restartNumberingAfterBreak="0">
+  <w:abstractNum w:abstractNumId="4" w15:restartNumberingAfterBreak="0">
     <w:nsid w:val="774D2694"/>
     <w:multiLevelType w:val="multilevel"/>
     <w:tmpl w:val="2E68A4D4"/>
@@ -4031,9 +4571,9 @@
       <w:lvlJc w:val="left"/>
       <w:pPr>
         <w:tabs>
-          <w:tab w:val="num" w:pos="4680"/>
+          <w:tab w:val="num" w:pos="720"/>
         </w:tabs>
-        <w:ind w:left="4680" w:hanging="360"/>
+        <w:ind w:left="720" w:hanging="360"/>
       </w:pPr>
       <w:rPr>
         <w:rFonts w:ascii="Symbol" w:hAnsi="Symbol" w:hint="default"/>
@@ -4046,7 +4586,7 @@
       <w:lvlText w:val="%2)"/>
       <w:lvlJc w:val="left"/>
       <w:pPr>
-        <w:ind w:left="5400" w:hanging="360"/>
+        <w:ind w:left="1440" w:hanging="360"/>
       </w:pPr>
       <w:rPr>
         <w:rFonts w:hint="default"/>
@@ -4059,9 +4599,9 @@
       <w:lvlJc w:val="left"/>
       <w:pPr>
         <w:tabs>
-          <w:tab w:val="num" w:pos="6120"/>
+          <w:tab w:val="num" w:pos="2160"/>
         </w:tabs>
-        <w:ind w:left="6120" w:hanging="360"/>
+        <w:ind w:left="2160" w:hanging="360"/>
       </w:pPr>
       <w:rPr>
         <w:rFonts w:ascii="Wingdings" w:hAnsi="Wingdings" w:hint="default"/>
@@ -4075,9 +4615,9 @@
       <w:lvlJc w:val="left"/>
       <w:pPr>
         <w:tabs>
-          <w:tab w:val="num" w:pos="6840"/>
+          <w:tab w:val="num" w:pos="2880"/>
         </w:tabs>
-        <w:ind w:left="6840" w:hanging="360"/>
+        <w:ind w:left="2880" w:hanging="360"/>
       </w:pPr>
       <w:rPr>
         <w:rFonts w:ascii="Wingdings" w:hAnsi="Wingdings" w:hint="default"/>
@@ -4091,9 +4631,9 @@
       <w:lvlJc w:val="left"/>
       <w:pPr>
         <w:tabs>
-          <w:tab w:val="num" w:pos="7560"/>
+          <w:tab w:val="num" w:pos="3600"/>
         </w:tabs>
-        <w:ind w:left="7560" w:hanging="360"/>
+        <w:ind w:left="3600" w:hanging="360"/>
       </w:pPr>
       <w:rPr>
         <w:rFonts w:ascii="Wingdings" w:hAnsi="Wingdings" w:hint="default"/>
@@ -4107,9 +4647,9 @@
       <w:lvlJc w:val="left"/>
       <w:pPr>
         <w:tabs>
-          <w:tab w:val="num" w:pos="8280"/>
+          <w:tab w:val="num" w:pos="4320"/>
         </w:tabs>
-        <w:ind w:left="8280" w:hanging="360"/>
+        <w:ind w:left="4320" w:hanging="360"/>
       </w:pPr>
       <w:rPr>
         <w:rFonts w:ascii="Wingdings" w:hAnsi="Wingdings" w:hint="default"/>
@@ -4123,9 +4663,9 @@
       <w:lvlJc w:val="left"/>
       <w:pPr>
         <w:tabs>
-          <w:tab w:val="num" w:pos="9000"/>
+          <w:tab w:val="num" w:pos="5040"/>
         </w:tabs>
-        <w:ind w:left="9000" w:hanging="360"/>
+        <w:ind w:left="5040" w:hanging="360"/>
       </w:pPr>
       <w:rPr>
         <w:rFonts w:ascii="Wingdings" w:hAnsi="Wingdings" w:hint="default"/>
@@ -4139,9 +4679,9 @@
       <w:lvlJc w:val="left"/>
       <w:pPr>
         <w:tabs>
-          <w:tab w:val="num" w:pos="9720"/>
+          <w:tab w:val="num" w:pos="5760"/>
         </w:tabs>
-        <w:ind w:left="9720" w:hanging="360"/>
+        <w:ind w:left="5760" w:hanging="360"/>
       </w:pPr>
       <w:rPr>
         <w:rFonts w:ascii="Wingdings" w:hAnsi="Wingdings" w:hint="default"/>
@@ -4155,9 +4695,9 @@
       <w:lvlJc w:val="left"/>
       <w:pPr>
         <w:tabs>
-          <w:tab w:val="num" w:pos="10440"/>
+          <w:tab w:val="num" w:pos="6480"/>
         </w:tabs>
-        <w:ind w:left="10440" w:hanging="360"/>
+        <w:ind w:left="6480" w:hanging="360"/>
       </w:pPr>
       <w:rPr>
         <w:rFonts w:ascii="Wingdings" w:hAnsi="Wingdings" w:hint="default"/>
@@ -4166,28 +4706,25 @@
     </w:lvl>
   </w:abstractNum>
   <w:num w:numId="1">
-    <w:abstractNumId w:val="5"/>
+    <w:abstractNumId w:val="4"/>
   </w:num>
   <w:num w:numId="2">
+    <w:abstractNumId w:val="1"/>
+  </w:num>
+  <w:num w:numId="3">
     <w:abstractNumId w:val="2"/>
   </w:num>
-  <w:num w:numId="3">
+  <w:num w:numId="4">
     <w:abstractNumId w:val="3"/>
-  </w:num>
-  <w:num w:numId="4">
-    <w:abstractNumId w:val="4"/>
   </w:num>
   <w:num w:numId="5">
     <w:abstractNumId w:val="0"/>
-  </w:num>
-  <w:num w:numId="6">
-    <w:abstractNumId w:val="1"/>
   </w:num>
 </w:numbering>
 </file>
 
 <file path=word/styles.xml><?xml version="1.0" encoding="utf-8"?>
-<w:styles xmlns:mc="http://schemas.openxmlformats.org/markup-compatibility/2006" xmlns:r="http://schemas.openxmlformats.org/officeDocument/2006/relationships" xmlns:w="http://schemas.openxmlformats.org/wordprocessingml/2006/main" xmlns:w14="http://schemas.microsoft.com/office/word/2010/wordml" xmlns:w15="http://schemas.microsoft.com/office/word/2012/wordml" mc:Ignorable="w14 w15">
+<w:styles xmlns:mc="http://schemas.openxmlformats.org/markup-compatibility/2006" xmlns:r="http://schemas.openxmlformats.org/officeDocument/2006/relationships" xmlns:w="http://schemas.openxmlformats.org/wordprocessingml/2006/main" xmlns:w14="http://schemas.microsoft.com/office/word/2010/wordml" xmlns:w15="http://schemas.microsoft.com/office/word/2012/wordml" xmlns:w16cid="http://schemas.microsoft.com/office/word/2016/wordml/cid" xmlns:w16se="http://schemas.microsoft.com/office/word/2015/wordml/symex" mc:Ignorable="w14 w15 w16se w16cid">
   <w:docDefaults>
     <w:rPrDefault>
       <w:rPr>
@@ -4203,7 +4740,7 @@
       </w:pPr>
     </w:pPrDefault>
   </w:docDefaults>
-  <w:latentStyles w:defLockedState="0" w:defUIPriority="99" w:defSemiHidden="0" w:defUnhideWhenUsed="0" w:defQFormat="0" w:count="371">
+  <w:latentStyles w:defLockedState="0" w:defUIPriority="99" w:defSemiHidden="0" w:defUnhideWhenUsed="0" w:defQFormat="0" w:count="375">
     <w:lsdException w:name="Normal" w:uiPriority="0" w:qFormat="1"/>
     <w:lsdException w:name="heading 1" w:uiPriority="9" w:qFormat="1"/>
     <w:lsdException w:name="heading 2" w:semiHidden="1" w:uiPriority="9" w:unhideWhenUsed="1" w:qFormat="1"/>
@@ -4575,6 +5112,10 @@
     <w:lsdException w:name="List Table 5 Dark Accent 6" w:uiPriority="50"/>
     <w:lsdException w:name="List Table 6 Colorful Accent 6" w:uiPriority="51"/>
     <w:lsdException w:name="List Table 7 Colorful Accent 6" w:uiPriority="52"/>
+    <w:lsdException w:name="Mention" w:semiHidden="1" w:unhideWhenUsed="1"/>
+    <w:lsdException w:name="Smart Hyperlink" w:semiHidden="1" w:unhideWhenUsed="1"/>
+    <w:lsdException w:name="Hashtag" w:semiHidden="1" w:unhideWhenUsed="1"/>
+    <w:lsdException w:name="Unresolved Mention" w:semiHidden="1" w:unhideWhenUsed="1"/>
   </w:latentStyles>
   <w:style w:type="paragraph" w:default="1" w:styleId="Normal">
     <w:name w:val="Normal"/>
@@ -5148,7 +5689,7 @@
 </file>
 
 <file path=customXml/itemProps1.xml><?xml version="1.0" encoding="utf-8"?>
-<ds:datastoreItem xmlns:ds="http://schemas.openxmlformats.org/officeDocument/2006/customXml" ds:itemID="{3D55CA44-F1E3-44A5-8780-9679DA37EBBE}">
+<ds:datastoreItem xmlns:ds="http://schemas.openxmlformats.org/officeDocument/2006/customXml" ds:itemID="{56D65015-8EB4-7746-9484-C4AA95A8237E}">
   <ds:schemaRefs>
     <ds:schemaRef ds:uri="http://schemas.openxmlformats.org/officeDocument/2006/bibliography"/>
   </ds:schemaRefs>

</xml_diff>